<commit_message>
working on getting a gamemanager
</commit_message>
<xml_diff>
--- a/report.docx
+++ b/report.docx
@@ -1118,45 +1118,10 @@
     </w:p>
     <w:p>
       <w:r>
-        <w:t>For my collision implementation I didn’t want to just have spherical colliders as this would result in a very clunky game if I had custom models. Instead I’ve gone for a joint Axis Aligned Boundary Box and Spherical collision. This allows me to have some freedom as to what type of collider I want for each model.</w:t>
+        <w:t xml:space="preserve">For my collision implementation I didn’t want to just have spherical colliders as this would result in a very clunky game if I had custom models. Instead I’ve gone for a joint Axis Aligned Boundary Box and Spherical collision. </w:t>
       </w:r>
       <w:r>
-        <w:t xml:space="preserve"> While searching for some Sphere to Box collision, I came across a paper about a selection of “faster sphere-AABB and sphere-OBB overlap tests improving on </w:t>
-      </w:r>
-      <w:proofErr w:type="spellStart"/>
-      <w:r>
-        <w:t>Arvo’s</w:t>
-      </w:r>
-      <w:proofErr w:type="spellEnd"/>
-      <w:r>
-        <w:t xml:space="preserve"> original method”</w:t>
-      </w:r>
-      <w:r>
-        <w:rPr>
-          <w:rFonts w:ascii="Helvetica" w:hAnsi="Helvetica" w:cs="Helvetica"/>
-          <w:color w:val="53565A"/>
-          <w:sz w:val="21"/>
-          <w:szCs w:val="21"/>
-          <w:shd w:val="clear" w:color="auto" w:fill="FFFFFF"/>
-        </w:rPr>
-        <w:t xml:space="preserve"> </w:t>
-      </w:r>
-      <w:r>
-        <w:t xml:space="preserve">(Larsson, </w:t>
-      </w:r>
-      <w:proofErr w:type="spellStart"/>
-      <w:r>
-        <w:t>Akenine-Möller</w:t>
-      </w:r>
-      <w:proofErr w:type="spellEnd"/>
-      <w:r>
-        <w:t xml:space="preserve"> and Lengyel 2005)</w:t>
-      </w:r>
-      <w:r>
-        <w:t>.</w:t>
-      </w:r>
-      <w:r>
-        <w:t xml:space="preserve"> I decided to have a go at adding in their proposed algorithm into my program.</w:t>
+        <w:t>This allows me to have some freedom as to what type of colliding each object has. For implementation I took my knowledge of AABB collision and combined it with  Sphere collision detection to allow for both collision types to collide with each other.</w:t>
       </w:r>
       <w:bookmarkStart w:id="0" w:name="_GoBack"/>
       <w:bookmarkEnd w:id="0"/>
@@ -1334,13 +1299,14 @@
           <w:rFonts w:eastAsia="Arial"/>
           <w:lang w:eastAsia="zh-CN"/>
         </w:rPr>
+        <w:lastRenderedPageBreak/>
         <w:t>References</w:t>
       </w:r>
     </w:p>
     <w:p>
       <w:pPr>
         <w:rPr>
-          <w:rFonts w:ascii="Arial" w:eastAsia="Arial" w:hAnsi="Arial" w:cs="Arial" w:hint="eastAsia"/>
+          <w:rFonts w:ascii="Arial" w:eastAsia="Arial" w:hAnsi="Arial" w:cs="Arial"/>
           <w:lang w:eastAsia="zh-CN"/>
         </w:rPr>
       </w:pPr>
@@ -1846,6 +1812,7 @@
   <w:style w:type="character" w:default="1" w:styleId="DefaultParagraphFont">
     <w:name w:val="Default Paragraph Font"/>
     <w:uiPriority w:val="1"/>
+    <w:semiHidden/>
     <w:unhideWhenUsed/>
   </w:style>
   <w:style w:type="table" w:default="1" w:styleId="TableNormal">

</xml_diff>

<commit_message>
Added a top down camera
</commit_message>
<xml_diff>
--- a/report.docx
+++ b/report.docx
@@ -1097,8 +1097,21 @@
         <w:t xml:space="preserve"> 11 for advanced games programming.</w:t>
       </w:r>
       <w:r>
-        <w:t xml:space="preserve"> The original design for this project can be found in the appendix under Appendix A</w:t>
-      </w:r>
+        <w:t xml:space="preserve"> The original design for this project can be found in the appendix under </w:t>
+      </w:r>
+      <w:hyperlink w:anchor="_Software_Design_Document" w:history="1">
+        <w:r>
+          <w:rPr>
+            <w:rStyle w:val="Hyperlink"/>
+          </w:rPr>
+          <w:t>Appendix A</w:t>
+        </w:r>
+      </w:hyperlink>
+      <w:r>
+        <w:t>.</w:t>
+      </w:r>
+      <w:bookmarkStart w:id="0" w:name="_GoBack"/>
+      <w:bookmarkEnd w:id="0"/>
     </w:p>
     <w:p/>
     <w:p>
@@ -1109,8 +1122,55 @@
         <w:t>Implementation</w:t>
       </w:r>
     </w:p>
-    <w:p/>
-    <w:p/>
+    <w:p>
+      <w:r>
+        <w:t>In this section I will go into detail about the parts that I implemented in this project.</w:t>
+      </w:r>
+    </w:p>
+    <w:p>
+      <w:pPr>
+        <w:pStyle w:val="Heading2"/>
+      </w:pPr>
+      <w:r>
+        <w:t>Camera</w:t>
+      </w:r>
+    </w:p>
+    <w:p>
+      <w:r>
+        <w:t>For the camera, I had designed the game to use a third person perspective.</w:t>
+      </w:r>
+      <w:r>
+        <w:t xml:space="preserve"> </w:t>
+      </w:r>
+      <w:r>
+        <w:t xml:space="preserve">The way I did this was to determine a target </w:t>
+      </w:r>
+      <w:r>
+        <w:t>for the camera to look at. I then used this target to determine the cameras position and rotation. I also used the target to calculate the forward, right and up vectors relative to the camera.</w:t>
+      </w:r>
+      <w:r>
+        <w:t xml:space="preserve"> This would allow the player to use the cameras forward direction to move the player forward in relative space</w:t>
+      </w:r>
+      <w:r>
+        <w:t xml:space="preserve">. </w:t>
+      </w:r>
+    </w:p>
+    <w:p>
+      <w:r>
+        <w:t>An additionally camera I made was a top down perspective one. This w</w:t>
+      </w:r>
+      <w:r>
+        <w:t xml:space="preserve">ill be used with the mini map UI that I had previously talked about in my software design in </w:t>
+      </w:r>
+      <w:hyperlink w:anchor="_Additional_Functionality" w:history="1">
+        <w:r>
+          <w:rPr>
+            <w:rStyle w:val="Hyperlink"/>
+          </w:rPr>
+          <w:t>Appendix A.</w:t>
+        </w:r>
+      </w:hyperlink>
+    </w:p>
     <w:p>
       <w:pPr>
         <w:pStyle w:val="Heading2"/>
@@ -1167,6 +1227,8 @@
           <w:lang w:eastAsia="zh-CN"/>
         </w:rPr>
       </w:pPr>
+      <w:bookmarkStart w:id="1" w:name="_Software_Design_Document"/>
+      <w:bookmarkEnd w:id="1"/>
       <w:r>
         <w:rPr>
           <w:rFonts w:eastAsia="Arial"/>
@@ -1179,11 +1241,11 @@
       <w:pPr>
         <w:pStyle w:val="Heading2"/>
       </w:pPr>
-      <w:bookmarkStart w:id="0" w:name="_Toc528865029"/>
+      <w:bookmarkStart w:id="2" w:name="_Toc528865029"/>
       <w:r>
         <w:t>Game Design – Ethan and Paulo</w:t>
       </w:r>
-      <w:bookmarkEnd w:id="0"/>
+      <w:bookmarkEnd w:id="2"/>
     </w:p>
     <w:p>
       <w:r>
@@ -1194,11 +1256,11 @@
       <w:pPr>
         <w:pStyle w:val="Heading3"/>
       </w:pPr>
-      <w:bookmarkStart w:id="1" w:name="_Toc528865030"/>
+      <w:bookmarkStart w:id="3" w:name="_Toc528865030"/>
       <w:r>
         <w:t>Project requirements</w:t>
       </w:r>
-      <w:bookmarkEnd w:id="1"/>
+      <w:bookmarkEnd w:id="3"/>
     </w:p>
     <w:p>
       <w:pPr>
@@ -1314,6 +1376,7 @@
         <w:ind w:left="714" w:hanging="357"/>
       </w:pPr>
       <w:r>
+        <w:lastRenderedPageBreak/>
         <w:t>NPCs collide with objects and perform action (change direction)</w:t>
       </w:r>
     </w:p>
@@ -1334,11 +1397,13 @@
       <w:pPr>
         <w:pStyle w:val="Heading3"/>
       </w:pPr>
-      <w:bookmarkStart w:id="2" w:name="_Toc528865031"/>
+      <w:bookmarkStart w:id="4" w:name="_Toc528865031"/>
+      <w:bookmarkStart w:id="5" w:name="_Additional_Functionality"/>
+      <w:bookmarkEnd w:id="5"/>
       <w:r>
         <w:t>Additional Functionality</w:t>
       </w:r>
-      <w:bookmarkEnd w:id="2"/>
+      <w:bookmarkEnd w:id="4"/>
     </w:p>
     <w:p>
       <w:pPr>
@@ -1402,7 +1467,6 @@
         <w:ind w:left="714" w:hanging="357"/>
       </w:pPr>
       <w:r>
-        <w:lastRenderedPageBreak/>
         <w:t>3</w:t>
       </w:r>
       <w:r>
@@ -1419,11 +1483,11 @@
       <w:pPr>
         <w:pStyle w:val="Heading3"/>
       </w:pPr>
-      <w:bookmarkStart w:id="3" w:name="_Toc528865032"/>
+      <w:bookmarkStart w:id="6" w:name="_Toc528865032"/>
       <w:r>
         <w:t>Game Brief</w:t>
       </w:r>
-      <w:bookmarkEnd w:id="3"/>
+      <w:bookmarkEnd w:id="6"/>
     </w:p>
     <w:p>
       <w:r>
@@ -1453,11 +1517,11 @@
       <w:pPr>
         <w:pStyle w:val="Heading3"/>
       </w:pPr>
-      <w:bookmarkStart w:id="4" w:name="_Toc528865033"/>
+      <w:bookmarkStart w:id="7" w:name="_Toc528865033"/>
       <w:r>
         <w:t>Game Inspirations</w:t>
       </w:r>
-      <w:bookmarkEnd w:id="4"/>
+      <w:bookmarkEnd w:id="7"/>
     </w:p>
     <w:p>
       <w:pPr>
@@ -1637,6 +1701,7 @@
     </w:p>
     <w:p>
       <w:r>
+        <w:lastRenderedPageBreak/>
         <w:t>Another influence that we talked about while designing was the game Q.U.B.E 2. Q.U.B.E 2 has good art and level design which could be incorporated into our design. They also have a great way of using lighting to direct the player in the correct direction for the puzzle.</w:t>
       </w:r>
     </w:p>
@@ -1649,7 +1714,6 @@
           <w:noProof/>
           <w:lang w:eastAsia="en-GB"/>
         </w:rPr>
-        <w:lastRenderedPageBreak/>
         <w:drawing>
           <wp:inline distT="0" distB="0" distL="0" distR="0" wp14:anchorId="52EBB023" wp14:editId="1FF50BA6">
             <wp:extent cx="5724525" cy="3219450"/>
@@ -1960,8 +2024,6 @@
         </w:rPr>
         <w:t>References</w:t>
       </w:r>
-      <w:bookmarkStart w:id="5" w:name="_GoBack"/>
-      <w:bookmarkEnd w:id="5"/>
     </w:p>
     <w:sectPr>
       <w:pgSz w:w="11906" w:h="16838"/>
@@ -2205,27 +2267,9 @@
   </w:abstractNum>
   <w:num w:numId="1">
     <w:abstractNumId w:val="1"/>
-    <w:lvlOverride w:ilvl="0"/>
-    <w:lvlOverride w:ilvl="1"/>
-    <w:lvlOverride w:ilvl="2"/>
-    <w:lvlOverride w:ilvl="3"/>
-    <w:lvlOverride w:ilvl="4"/>
-    <w:lvlOverride w:ilvl="5"/>
-    <w:lvlOverride w:ilvl="6"/>
-    <w:lvlOverride w:ilvl="7"/>
-    <w:lvlOverride w:ilvl="8"/>
   </w:num>
   <w:num w:numId="2">
     <w:abstractNumId w:val="0"/>
-    <w:lvlOverride w:ilvl="0"/>
-    <w:lvlOverride w:ilvl="1"/>
-    <w:lvlOverride w:ilvl="2"/>
-    <w:lvlOverride w:ilvl="3"/>
-    <w:lvlOverride w:ilvl="4"/>
-    <w:lvlOverride w:ilvl="5"/>
-    <w:lvlOverride w:ilvl="6"/>
-    <w:lvlOverride w:ilvl="7"/>
-    <w:lvlOverride w:ilvl="8"/>
   </w:num>
 </w:numbering>
 </file>
@@ -2776,7 +2820,6 @@
     <w:name w:val="Hyperlink"/>
     <w:basedOn w:val="DefaultParagraphFont"/>
     <w:uiPriority w:val="99"/>
-    <w:semiHidden/>
     <w:unhideWhenUsed/>
     <w:rsid w:val="00210E41"/>
     <w:rPr>
@@ -2796,6 +2839,18 @@
       <w:color w:val="1F3763" w:themeColor="accent1" w:themeShade="7F"/>
       <w:sz w:val="24"/>
       <w:szCs w:val="24"/>
+    </w:rPr>
+  </w:style>
+  <w:style w:type="character" w:styleId="UnresolvedMention">
+    <w:name w:val="Unresolved Mention"/>
+    <w:basedOn w:val="DefaultParagraphFont"/>
+    <w:uiPriority w:val="99"/>
+    <w:semiHidden/>
+    <w:unhideWhenUsed/>
+    <w:rsid w:val="003A56B9"/>
+    <w:rPr>
+      <w:color w:val="605E5C"/>
+      <w:shd w:val="clear" w:color="auto" w:fill="E1DFDD"/>
     </w:rPr>
   </w:style>
 </w:styles>

</xml_diff>

<commit_message>
added triggers, working on dissolve shader, have particles in scene but they dont point at the camera
</commit_message>
<xml_diff>
--- a/report.docx
+++ b/report.docx
@@ -1179,20 +1179,19 @@
     </w:p>
     <w:p>
       <w:r>
-        <w:t xml:space="preserve">For my collision implementation I didn’t want to just have spherical colliders as this would result in a very clunky game if I had custom models. Instead I’ve gone for a joint Axis Aligned Boundary Box and Spherical collision. </w:t>
-      </w:r>
-      <w:r>
-        <w:t xml:space="preserve">This allows me to have some freedom as to what type of colliding each object has. For implementation I took my knowledge of AABB collision and combined it </w:t>
-      </w:r>
-      <w:proofErr w:type="gramStart"/>
-      <w:r>
-        <w:t>with  Sphere</w:t>
-      </w:r>
-      <w:proofErr w:type="gramEnd"/>
-      <w:r>
-        <w:t xml:space="preserve"> collision detection to allow for both collision types to collide with each other.</w:t>
-      </w:r>
+        <w:t xml:space="preserve">For my collision implementation I didn’t want to just have spherical colliders as this would result in a very clunky game if </w:t>
+      </w:r>
+      <w:bookmarkStart w:id="0" w:name="_GoBack"/>
+      <w:r>
+        <w:t xml:space="preserve">I had custom models. Instead I’ve gone for a joint Axis Aligned Boundary Box and Spherical collision. </w:t>
+      </w:r>
+      <w:r>
+        <w:t>This allows me to have some freedom as to what type of colliding each object has. For implementation I took my knowledge of AABB collision and combined it with Sphere collision detection to allow for both collision types to collide with each other.</w:t>
+      </w:r>
+      <w:bookmarkEnd w:id="0"/>
     </w:p>
+    <w:p/>
+    <w:p/>
     <w:p>
       <w:pPr>
         <w:pStyle w:val="Heading2"/>
@@ -5274,16 +5273,7 @@
           <w:lang w:eastAsia="zh-CN"/>
         </w:rPr>
         <w:lastRenderedPageBreak/>
-        <w:t>R</w:t>
-      </w:r>
-      <w:bookmarkStart w:id="0" w:name="_GoBack"/>
-      <w:bookmarkEnd w:id="0"/>
-      <w:r>
-        <w:rPr>
-          <w:rFonts w:eastAsia="Arial"/>
-          <w:lang w:eastAsia="zh-CN"/>
-        </w:rPr>
-        <w:t>eferences</w:t>
+        <w:t>References</w:t>
       </w:r>
     </w:p>
     <w:p>
@@ -6196,11 +6186,103 @@
       </w:rPr>
     </w:lvl>
   </w:abstractNum>
+  <w:abstractNum w:abstractNumId="2" w15:restartNumberingAfterBreak="0">
+    <w:nsid w:val="53066508"/>
+    <w:multiLevelType w:val="hybridMultilevel"/>
+    <w:tmpl w:val="F63C150A"/>
+    <w:lvl w:ilvl="0" w:tplc="0809000F">
+      <w:start w:val="1"/>
+      <w:numFmt w:val="decimal"/>
+      <w:lvlText w:val="%1."/>
+      <w:lvlJc w:val="left"/>
+      <w:pPr>
+        <w:ind w:left="720" w:hanging="360"/>
+      </w:pPr>
+      <w:rPr>
+        <w:rFonts w:hint="default"/>
+      </w:rPr>
+    </w:lvl>
+    <w:lvl w:ilvl="1" w:tplc="08090019" w:tentative="1">
+      <w:start w:val="1"/>
+      <w:numFmt w:val="lowerLetter"/>
+      <w:lvlText w:val="%2."/>
+      <w:lvlJc w:val="left"/>
+      <w:pPr>
+        <w:ind w:left="1440" w:hanging="360"/>
+      </w:pPr>
+    </w:lvl>
+    <w:lvl w:ilvl="2" w:tplc="0809001B" w:tentative="1">
+      <w:start w:val="1"/>
+      <w:numFmt w:val="lowerRoman"/>
+      <w:lvlText w:val="%3."/>
+      <w:lvlJc w:val="right"/>
+      <w:pPr>
+        <w:ind w:left="2160" w:hanging="180"/>
+      </w:pPr>
+    </w:lvl>
+    <w:lvl w:ilvl="3" w:tplc="0809000F" w:tentative="1">
+      <w:start w:val="1"/>
+      <w:numFmt w:val="decimal"/>
+      <w:lvlText w:val="%4."/>
+      <w:lvlJc w:val="left"/>
+      <w:pPr>
+        <w:ind w:left="2880" w:hanging="360"/>
+      </w:pPr>
+    </w:lvl>
+    <w:lvl w:ilvl="4" w:tplc="08090019" w:tentative="1">
+      <w:start w:val="1"/>
+      <w:numFmt w:val="lowerLetter"/>
+      <w:lvlText w:val="%5."/>
+      <w:lvlJc w:val="left"/>
+      <w:pPr>
+        <w:ind w:left="3600" w:hanging="360"/>
+      </w:pPr>
+    </w:lvl>
+    <w:lvl w:ilvl="5" w:tplc="0809001B" w:tentative="1">
+      <w:start w:val="1"/>
+      <w:numFmt w:val="lowerRoman"/>
+      <w:lvlText w:val="%6."/>
+      <w:lvlJc w:val="right"/>
+      <w:pPr>
+        <w:ind w:left="4320" w:hanging="180"/>
+      </w:pPr>
+    </w:lvl>
+    <w:lvl w:ilvl="6" w:tplc="0809000F" w:tentative="1">
+      <w:start w:val="1"/>
+      <w:numFmt w:val="decimal"/>
+      <w:lvlText w:val="%7."/>
+      <w:lvlJc w:val="left"/>
+      <w:pPr>
+        <w:ind w:left="5040" w:hanging="360"/>
+      </w:pPr>
+    </w:lvl>
+    <w:lvl w:ilvl="7" w:tplc="08090019" w:tentative="1">
+      <w:start w:val="1"/>
+      <w:numFmt w:val="lowerLetter"/>
+      <w:lvlText w:val="%8."/>
+      <w:lvlJc w:val="left"/>
+      <w:pPr>
+        <w:ind w:left="5760" w:hanging="360"/>
+      </w:pPr>
+    </w:lvl>
+    <w:lvl w:ilvl="8" w:tplc="0809001B" w:tentative="1">
+      <w:start w:val="1"/>
+      <w:numFmt w:val="lowerRoman"/>
+      <w:lvlText w:val="%9."/>
+      <w:lvlJc w:val="right"/>
+      <w:pPr>
+        <w:ind w:left="6480" w:hanging="180"/>
+      </w:pPr>
+    </w:lvl>
+  </w:abstractNum>
   <w:num w:numId="1">
     <w:abstractNumId w:val="1"/>
   </w:num>
   <w:num w:numId="2">
     <w:abstractNumId w:val="0"/>
+  </w:num>
+  <w:num w:numId="3">
+    <w:abstractNumId w:val="2"/>
   </w:num>
 </w:numbering>
 </file>
@@ -6836,6 +6918,17 @@
       <w:color w:val="2F5496" w:themeColor="accent1" w:themeShade="BF"/>
     </w:rPr>
   </w:style>
+  <w:style w:type="paragraph" w:styleId="ListParagraph">
+    <w:name w:val="List Paragraph"/>
+    <w:basedOn w:val="Normal"/>
+    <w:uiPriority w:val="34"/>
+    <w:qFormat/>
+    <w:rsid w:val="00AC166D"/>
+    <w:pPr>
+      <w:ind w:left="720"/>
+      <w:contextualSpacing/>
+    </w:pPr>
+  </w:style>
 </w:styles>
 </file>
 

</xml_diff>

<commit_message>
Dissolve shader works, but it seems to go off camera position
</commit_message>
<xml_diff>
--- a/report.docx
+++ b/report.docx
@@ -1111,7 +1111,6 @@
         <w:t>.</w:t>
       </w:r>
     </w:p>
-    <w:p/>
     <w:p>
       <w:pPr>
         <w:pStyle w:val="Heading1"/>
@@ -1179,30 +1178,68 @@
     </w:p>
     <w:p>
       <w:r>
-        <w:t xml:space="preserve">For my collision implementation I didn’t want to just have spherical colliders as this would result in a very clunky game if </w:t>
-      </w:r>
-      <w:bookmarkStart w:id="0" w:name="_GoBack"/>
-      <w:r>
-        <w:t xml:space="preserve">I had custom models. Instead I’ve gone for a joint Axis Aligned Boundary Box and Spherical collision. </w:t>
-      </w:r>
-      <w:r>
-        <w:t>This allows me to have some freedom as to what type of colliding each object has. For implementation I took my knowledge of AABB collision and combined it with Sphere collision detection to allow for both collision types to collide with each other.</w:t>
-      </w:r>
-      <w:bookmarkEnd w:id="0"/>
-    </w:p>
-    <w:p/>
-    <w:p/>
-    <w:p>
-      <w:pPr>
-        <w:pStyle w:val="Heading2"/>
-      </w:pPr>
-      <w:r>
-        <w:t>Level Generation</w:t>
+        <w:t xml:space="preserve">For my collision implementation I didn’t want to just have spherical colliders as this would result in a very clunky game if I had custom models. Instead I’ve gone for a joint Axis Aligned Boundary Box and Spherical collision. </w:t>
+      </w:r>
+      <w:r>
+        <w:t>This allows me to have some freedom as to what type of colliding each object has. For implementation I took my knowledge of AABB collision and combined it with Sphere collision detection to allow for both collision types to collide with each other</w:t>
       </w:r>
     </w:p>
     <w:p>
       <w:pPr>
-        <w:pStyle w:val="NoSpacing"/>
+        <w:pStyle w:val="Heading2"/>
+      </w:pPr>
+      <w:r>
+        <w:t>Level Generation</w:t>
+      </w:r>
+    </w:p>
+    <w:p>
+      <w:pPr>
+        <w:rPr>
+          <w:lang w:eastAsia="zh-CN"/>
+        </w:rPr>
+      </w:pPr>
+      <w:r>
+        <w:rPr>
+          <w:lang w:eastAsia="zh-CN"/>
+        </w:rPr>
+        <w:t>For my level generation, I decided to have a text file for input. This text file would be read when the level needed to be generated and would consist of several letters and symbols. I then converted these letters and symbols to represent parts of the world such as the enemies, player and walls.</w:t>
+      </w:r>
+      <w:r>
+        <w:rPr>
+          <w:lang w:eastAsia="zh-CN"/>
+        </w:rPr>
+        <w:t xml:space="preserve"> This was done using a</w:t>
+      </w:r>
+      <w:r>
+        <w:rPr>
+          <w:lang w:eastAsia="zh-CN"/>
+        </w:rPr>
+        <w:t>n</w:t>
+      </w:r>
+      <w:r>
+        <w:rPr>
+          <w:lang w:eastAsia="zh-CN"/>
+        </w:rPr>
+        <w:t xml:space="preserve"> </w:t>
+      </w:r>
+      <w:proofErr w:type="spellStart"/>
+      <w:r>
+        <w:rPr>
+          <w:lang w:eastAsia="zh-CN"/>
+        </w:rPr>
+        <w:t>ifstream</w:t>
+      </w:r>
+      <w:proofErr w:type="spellEnd"/>
+      <w:r>
+        <w:rPr>
+          <w:lang w:eastAsia="zh-CN"/>
+        </w:rPr>
+        <w:t xml:space="preserve"> and a vector of strings to store the input into. I then iterated through the vector to determine where everything should go. </w:t>
+      </w:r>
+    </w:p>
+    <w:p>
+      <w:pPr>
+        <w:pStyle w:val="Heading2"/>
         <w:rPr>
           <w:rFonts w:eastAsia="Arial"/>
           <w:lang w:eastAsia="zh-CN"/>
@@ -1213,69 +1250,47 @@
           <w:rFonts w:eastAsia="Arial"/>
           <w:lang w:eastAsia="zh-CN"/>
         </w:rPr>
-        <w:t>For my level generation, I decided to have a text file for input. This text file would be read when the level needed to be generated and would consist of several letters and symbols. I then converted these letters and symbols to represent parts of the world such as the enemies, player and walls.</w:t>
-      </w:r>
-      <w:r>
+        <w:t>Dissolve Shader</w:t>
+      </w:r>
+    </w:p>
+    <w:p>
+      <w:pPr>
         <w:rPr>
-          <w:rFonts w:eastAsia="Arial"/>
           <w:lang w:eastAsia="zh-CN"/>
         </w:rPr>
-        <w:t xml:space="preserve"> This was done using a</w:t>
-      </w:r>
+      </w:pPr>
       <w:r>
         <w:rPr>
-          <w:rFonts w:eastAsia="Arial"/>
           <w:lang w:eastAsia="zh-CN"/>
         </w:rPr>
-        <w:t>n</w:t>
-      </w:r>
+        <w:t xml:space="preserve">I wanted to incorporate a bit more into my shaders than just having lighting. As I had created a dissolve shader in Unity, I thought I would give it a go in DirectX. I used the HLSL function </w:t>
+      </w:r>
+      <w:proofErr w:type="gramStart"/>
       <w:r>
         <w:rPr>
-          <w:rFonts w:eastAsia="Arial"/>
           <w:lang w:eastAsia="zh-CN"/>
         </w:rPr>
-        <w:t xml:space="preserve"> </w:t>
-      </w:r>
-      <w:proofErr w:type="spellStart"/>
+        <w:t>clip(</w:t>
+      </w:r>
+      <w:proofErr w:type="gramEnd"/>
       <w:r>
         <w:rPr>
-          <w:rFonts w:eastAsia="Arial"/>
           <w:lang w:eastAsia="zh-CN"/>
         </w:rPr>
-        <w:t>ifstream</w:t>
-      </w:r>
-      <w:proofErr w:type="spellEnd"/>
+        <w:t xml:space="preserve">) to remove the vertices from being rendered if a threshold was met. I also went a step further and added an emissive edge to the dissolve. This allowed me to create an effect like the one </w:t>
+      </w:r>
       <w:r>
         <w:rPr>
-          <w:rFonts w:eastAsia="Arial"/>
           <w:lang w:eastAsia="zh-CN"/>
         </w:rPr>
-        <w:t xml:space="preserve"> and </w:t>
-      </w:r>
-      <w:proofErr w:type="gramStart"/>
+        <w:t>Federico (2018)</w:t>
+      </w:r>
       <w:r>
         <w:rPr>
-          <w:rFonts w:eastAsia="Arial"/>
           <w:lang w:eastAsia="zh-CN"/>
         </w:rPr>
-        <w:t>an</w:t>
-      </w:r>
-      <w:proofErr w:type="gramEnd"/>
-      <w:r>
-        <w:rPr>
-          <w:rFonts w:eastAsia="Arial"/>
-          <w:lang w:eastAsia="zh-CN"/>
-        </w:rPr>
-        <w:t xml:space="preserve"> vector of strings to store the input into. I then iterated through the vector to determine where everything should go. </w:t>
-      </w:r>
-    </w:p>
-    <w:p>
-      <w:pPr>
-        <w:rPr>
-          <w:rFonts w:ascii="Arial" w:eastAsia="Arial" w:hAnsi="Arial" w:cs="Arial"/>
-          <w:lang w:eastAsia="zh-CN"/>
-        </w:rPr>
-      </w:pPr>
+        <w:t xml:space="preserve"> did in his tutorial.</w:t>
+      </w:r>
     </w:p>
     <w:p>
       <w:pPr>
@@ -3102,6 +3117,12 @@
                 <w:lang w:eastAsia="zh-CN"/>
               </w:rPr>
             </w:pPr>
+            <w:r>
+              <w:rPr>
+                <w:lang w:eastAsia="zh-CN"/>
+              </w:rPr>
+              <w:t>Correctly moves the player to the ground if jumped</w:t>
+            </w:r>
           </w:p>
         </w:tc>
         <w:tc>
@@ -3210,6 +3231,12 @@
                 <w:lang w:eastAsia="zh-CN"/>
               </w:rPr>
             </w:pPr>
+            <w:r>
+              <w:rPr>
+                <w:lang w:eastAsia="zh-CN"/>
+              </w:rPr>
+              <w:t>Moves the player in their forward vector</w:t>
+            </w:r>
           </w:p>
         </w:tc>
         <w:tc>
@@ -3318,6 +3345,14 @@
                 <w:lang w:eastAsia="zh-CN"/>
               </w:rPr>
             </w:pPr>
+            <w:r>
+              <w:rPr>
+                <w:lang w:eastAsia="zh-CN"/>
+              </w:rPr>
+              <w:t>Moves the player in the right vector</w:t>
+            </w:r>
+            <w:bookmarkStart w:id="0" w:name="_GoBack"/>
+            <w:bookmarkEnd w:id="0"/>
           </w:p>
         </w:tc>
         <w:tc>
@@ -5945,6 +5980,86 @@
         <w:lastRenderedPageBreak/>
         <w:t>Bibliography - Appendix B</w:t>
       </w:r>
+    </w:p>
+    <w:p>
+      <w:r>
+        <w:rPr>
+          <w:rFonts w:ascii="Helvetica" w:hAnsi="Helvetica" w:cs="Helvetica"/>
+          <w:color w:val="53565A"/>
+          <w:sz w:val="21"/>
+          <w:szCs w:val="21"/>
+          <w:shd w:val="clear" w:color="auto" w:fill="FFFFFF"/>
+        </w:rPr>
+        <w:t>FEDERICO, 2018. </w:t>
+      </w:r>
+      <w:r>
+        <w:rPr>
+          <w:rFonts w:ascii="Helvetica" w:hAnsi="Helvetica" w:cs="Helvetica"/>
+          <w:i/>
+          <w:iCs/>
+          <w:color w:val="53565A"/>
+          <w:sz w:val="21"/>
+          <w:szCs w:val="21"/>
+          <w:shd w:val="clear" w:color="auto" w:fill="FFFFFF"/>
+        </w:rPr>
+        <w:t xml:space="preserve">Dissolve Shader Tutorial - HLSL and Unity's Shader Graph - </w:t>
+      </w:r>
+      <w:proofErr w:type="spellStart"/>
+      <w:r>
+        <w:rPr>
+          <w:rFonts w:ascii="Helvetica" w:hAnsi="Helvetica" w:cs="Helvetica"/>
+          <w:i/>
+          <w:iCs/>
+          <w:color w:val="53565A"/>
+          <w:sz w:val="21"/>
+          <w:szCs w:val="21"/>
+          <w:shd w:val="clear" w:color="auto" w:fill="FFFFFF"/>
+        </w:rPr>
+        <w:t>Febucci</w:t>
+      </w:r>
+      <w:proofErr w:type="spellEnd"/>
+      <w:r>
+        <w:rPr>
+          <w:rFonts w:ascii="Helvetica" w:hAnsi="Helvetica" w:cs="Helvetica"/>
+          <w:i/>
+          <w:iCs/>
+          <w:color w:val="53565A"/>
+          <w:sz w:val="21"/>
+          <w:szCs w:val="21"/>
+          <w:shd w:val="clear" w:color="auto" w:fill="FFFFFF"/>
+        </w:rPr>
+        <w:t> </w:t>
+      </w:r>
+      <w:r>
+        <w:rPr>
+          <w:rFonts w:ascii="Helvetica" w:hAnsi="Helvetica" w:cs="Helvetica"/>
+          <w:color w:val="53565A"/>
+          <w:sz w:val="21"/>
+          <w:szCs w:val="21"/>
+          <w:shd w:val="clear" w:color="auto" w:fill="FFFFFF"/>
+        </w:rPr>
+        <w:t>[viewed 13/01/ 2019]. Available from: </w:t>
+      </w:r>
+      <w:hyperlink r:id="rId9" w:tgtFrame="_blank" w:history="1">
+        <w:r>
+          <w:rPr>
+            <w:rStyle w:val="Hyperlink"/>
+            <w:rFonts w:ascii="Helvetica" w:hAnsi="Helvetica" w:cs="Helvetica"/>
+            <w:color w:val="0066CC"/>
+            <w:sz w:val="21"/>
+            <w:szCs w:val="21"/>
+            <w:shd w:val="clear" w:color="auto" w:fill="FFFFFF"/>
+          </w:rPr>
+          <w:t>https://www.febucci.com/2018/09/dissolve-shader/</w:t>
+        </w:r>
+      </w:hyperlink>
+    </w:p>
+    <w:p>
+      <w:pPr>
+        <w:rPr>
+          <w:lang w:eastAsia="zh-CN"/>
+        </w:rPr>
+      </w:pPr>
     </w:p>
     <w:sectPr>
       <w:pgSz w:w="11906" w:h="16838"/>

</xml_diff>

<commit_message>
Trying to ge the minimap to work
</commit_message>
<xml_diff>
--- a/report.docx
+++ b/report.docx
@@ -1137,13 +1137,16 @@
       <w:r>
         <w:t xml:space="preserve">. </w:t>
       </w:r>
-      <w:proofErr w:type="gramStart"/>
-      <w:r>
-        <w:t>Bare in mind</w:t>
-      </w:r>
-      <w:proofErr w:type="gramEnd"/>
-      <w:r>
-        <w:t xml:space="preserve"> that it is a private repository, so you need me (Ethan Bruins) to either log into the repository, or add you as a collaborator.</w:t>
+      <w:r>
+        <w:t>Bear in mind</w:t>
+      </w:r>
+      <w:r>
+        <w:t xml:space="preserve"> </w:t>
+      </w:r>
+      <w:bookmarkStart w:id="0" w:name="_GoBack"/>
+      <w:bookmarkEnd w:id="0"/>
+      <w:r>
+        <w:t>that it is a private repository, so you need me (Ethan Bruins) to either log into the repository, or add you as a collaborator.</w:t>
       </w:r>
     </w:p>
     <w:p>
@@ -1244,6 +1247,12 @@
         </w:rPr>
         <w:t xml:space="preserve"> </w:t>
       </w:r>
+      <w:r>
+        <w:rPr>
+          <w:lang w:eastAsia="zh-CN"/>
+        </w:rPr>
+        <w:t>‘</w:t>
+      </w:r>
       <w:proofErr w:type="spellStart"/>
       <w:r>
         <w:rPr>
@@ -1252,6 +1261,12 @@
         <w:t>ifstream</w:t>
       </w:r>
       <w:proofErr w:type="spellEnd"/>
+      <w:r>
+        <w:rPr>
+          <w:lang w:eastAsia="zh-CN"/>
+        </w:rPr>
+        <w:t>’</w:t>
+      </w:r>
       <w:r>
         <w:rPr>
           <w:lang w:eastAsia="zh-CN"/>
@@ -1287,6 +1302,12 @@
         </w:rPr>
         <w:t xml:space="preserve">I wanted to incorporate a bit more into my shaders than just having lighting. As I had created a dissolve shader in Unity, I thought I would give it a go in DirectX. I used the HLSL function </w:t>
       </w:r>
+      <w:r>
+        <w:rPr>
+          <w:lang w:eastAsia="zh-CN"/>
+        </w:rPr>
+        <w:t>‘</w:t>
+      </w:r>
       <w:proofErr w:type="gramStart"/>
       <w:r>
         <w:rPr>
@@ -1299,7 +1320,31 @@
         <w:rPr>
           <w:lang w:eastAsia="zh-CN"/>
         </w:rPr>
-        <w:t xml:space="preserve">) to remove the vertices from being rendered if a threshold was met. I also went a step further and added an emissive edge to the dissolve. This allowed me to create an effect like the one </w:t>
+        <w:t>)</w:t>
+      </w:r>
+      <w:r>
+        <w:rPr>
+          <w:lang w:eastAsia="zh-CN"/>
+        </w:rPr>
+        <w:t>’</w:t>
+      </w:r>
+      <w:r>
+        <w:rPr>
+          <w:lang w:eastAsia="zh-CN"/>
+        </w:rPr>
+        <w:t xml:space="preserve"> to </w:t>
+      </w:r>
+      <w:r>
+        <w:rPr>
+          <w:lang w:eastAsia="zh-CN"/>
+        </w:rPr>
+        <w:t>discard pixels</w:t>
+      </w:r>
+      <w:r>
+        <w:rPr>
+          <w:lang w:eastAsia="zh-CN"/>
+        </w:rPr>
+        <w:t xml:space="preserve"> from being rendered if a threshold was met. I also went a step further and added an emissive edge to the dissolve. This allowed me to create an effect like the one </w:t>
       </w:r>
       <w:r>
         <w:rPr>
@@ -1337,6 +1382,7 @@
     <w:p>
       <w:pPr>
         <w:rPr>
+          <w:rFonts w:ascii="Arial" w:eastAsia="Arial" w:hAnsi="Arial" w:cs="Arial"/>
           <w:lang w:eastAsia="zh-CN"/>
         </w:rPr>
       </w:pPr>
@@ -1350,58 +1396,14 @@
         <w:rPr>
           <w:lang w:eastAsia="zh-CN"/>
         </w:rPr>
-        <w:t>I then multiplied these two textures to blend the textures together to allow for both the original texture and the skybox to be seen onto the sphere.</w:t>
-      </w:r>
-      <w:bookmarkStart w:id="0" w:name="_GoBack"/>
-      <w:bookmarkEnd w:id="0"/>
-    </w:p>
-    <w:p>
-      <w:pPr>
+        <w:t>I then multiplied these two textures to blend the textures together to allow for both the original texture and the skybox to be seen onto the sphere</w:t>
+      </w:r>
+      <w:r>
         <w:rPr>
-          <w:rFonts w:ascii="Arial" w:eastAsia="Arial" w:hAnsi="Arial" w:cs="Arial"/>
           <w:lang w:eastAsia="zh-CN"/>
         </w:rPr>
-      </w:pPr>
-    </w:p>
-    <w:p>
-      <w:pPr>
-        <w:rPr>
-          <w:rFonts w:ascii="Arial" w:eastAsia="Arial" w:hAnsi="Arial" w:cs="Arial"/>
-          <w:lang w:eastAsia="zh-CN"/>
-        </w:rPr>
-      </w:pPr>
-    </w:p>
-    <w:p>
-      <w:pPr>
-        <w:rPr>
-          <w:rFonts w:ascii="Arial" w:eastAsia="Arial" w:hAnsi="Arial" w:cs="Arial"/>
-          <w:lang w:eastAsia="zh-CN"/>
-        </w:rPr>
-      </w:pPr>
-    </w:p>
-    <w:p>
-      <w:pPr>
-        <w:rPr>
-          <w:rFonts w:ascii="Arial" w:eastAsia="Arial" w:hAnsi="Arial" w:cs="Arial"/>
-          <w:lang w:eastAsia="zh-CN"/>
-        </w:rPr>
-      </w:pPr>
-    </w:p>
-    <w:p>
-      <w:pPr>
-        <w:rPr>
-          <w:rFonts w:ascii="Arial" w:eastAsia="Arial" w:hAnsi="Arial" w:cs="Arial"/>
-          <w:lang w:eastAsia="zh-CN"/>
-        </w:rPr>
-      </w:pPr>
-    </w:p>
-    <w:p>
-      <w:pPr>
-        <w:rPr>
-          <w:rFonts w:ascii="Arial" w:eastAsia="Arial" w:hAnsi="Arial" w:cs="Arial"/>
-          <w:lang w:eastAsia="zh-CN"/>
-        </w:rPr>
-      </w:pPr>
+        <w:t>.</w:t>
+      </w:r>
     </w:p>
     <w:p>
       <w:pPr>
@@ -1416,6 +1418,7 @@
           <w:rFonts w:eastAsia="Arial"/>
           <w:lang w:eastAsia="zh-CN"/>
         </w:rPr>
+        <w:lastRenderedPageBreak/>
         <w:t>Testing</w:t>
       </w:r>
     </w:p>
@@ -2240,7 +2243,6 @@
               <w:rPr>
                 <w:lang w:eastAsia="zh-CN"/>
               </w:rPr>
-              <w:lastRenderedPageBreak/>
               <w:t>7</w:t>
             </w:r>
           </w:p>
@@ -2427,7 +2429,14 @@
               <w:rPr>
                 <w:lang w:eastAsia="zh-CN"/>
               </w:rPr>
-              <w:t>Gets the location of the object and renders the model, if they have one. Also does the same for the child nodes</w:t>
+              <w:t xml:space="preserve">Gets the location of the object and renders the model, if they have one. Also does the same </w:t>
+            </w:r>
+            <w:r>
+              <w:rPr>
+                <w:lang w:eastAsia="zh-CN"/>
+              </w:rPr>
+              <w:lastRenderedPageBreak/>
+              <w:t>for the child nodes</w:t>
             </w:r>
           </w:p>
         </w:tc>
@@ -3429,7 +3438,6 @@
               <w:rPr>
                 <w:lang w:eastAsia="zh-CN"/>
               </w:rPr>
-              <w:lastRenderedPageBreak/>
               <w:t>1</w:t>
             </w:r>
             <w:r>
@@ -3932,6 +3940,7 @@
               <w:rPr>
                 <w:lang w:eastAsia="zh-CN"/>
               </w:rPr>
+              <w:lastRenderedPageBreak/>
               <w:t>20</w:t>
             </w:r>
           </w:p>
@@ -5451,45 +5460,6 @@
         </w:tc>
       </w:tr>
     </w:tbl>
-    <w:p>
-      <w:pPr>
-        <w:rPr>
-          <w:lang w:eastAsia="zh-CN"/>
-        </w:rPr>
-      </w:pPr>
-    </w:p>
-    <w:p>
-      <w:pPr>
-        <w:rPr>
-          <w:rFonts w:ascii="Arial" w:eastAsia="Arial" w:hAnsi="Arial" w:cs="Arial"/>
-          <w:lang w:eastAsia="zh-CN"/>
-        </w:rPr>
-      </w:pPr>
-    </w:p>
-    <w:p>
-      <w:pPr>
-        <w:rPr>
-          <w:rFonts w:ascii="Arial" w:eastAsia="Arial" w:hAnsi="Arial" w:cs="Arial"/>
-          <w:lang w:eastAsia="zh-CN"/>
-        </w:rPr>
-      </w:pPr>
-    </w:p>
-    <w:p>
-      <w:pPr>
-        <w:rPr>
-          <w:rFonts w:ascii="Arial" w:eastAsia="Arial" w:hAnsi="Arial" w:cs="Arial"/>
-          <w:lang w:eastAsia="zh-CN"/>
-        </w:rPr>
-      </w:pPr>
-    </w:p>
-    <w:p>
-      <w:pPr>
-        <w:rPr>
-          <w:rFonts w:ascii="Arial" w:eastAsia="Arial" w:hAnsi="Arial" w:cs="Arial"/>
-          <w:lang w:eastAsia="zh-CN"/>
-        </w:rPr>
-      </w:pPr>
-    </w:p>
     <w:p>
       <w:pPr>
         <w:pStyle w:val="Heading1"/>
@@ -5503,6 +5473,7 @@
           <w:rFonts w:eastAsia="Arial"/>
           <w:lang w:eastAsia="zh-CN"/>
         </w:rPr>
+        <w:lastRenderedPageBreak/>
         <w:t>References</w:t>
       </w:r>
     </w:p>
@@ -5786,11 +5757,7 @@
         <w:t>rd</w:t>
       </w:r>
       <w:r>
-        <w:t xml:space="preserve"> person puzzle game in DirectX 11 with C++. The game will consist of a minimum of 5 levels with each level having increasing difficulty. The game will have two modes, timed and unlimited time. In the timed mode users will have a certain amount of time to complete </w:t>
-      </w:r>
-      <w:r>
-        <w:lastRenderedPageBreak/>
-        <w:t>each level, whereas the unlimited time mode will have no time limit. Both modes will have a leader board showing the fastest players in each.</w:t>
+        <w:t xml:space="preserve"> person puzzle game in DirectX 11 with C++. The game will consist of a minimum of 5 levels with each level having increasing difficulty. The game will have two modes, timed and unlimited time. In the timed mode users will have a certain amount of time to complete each level, whereas the unlimited time mode will have no time limit. Both modes will have a leader board showing the fastest players in each.</w:t>
       </w:r>
     </w:p>
     <w:p>
@@ -5818,7 +5785,11 @@
         <w:keepNext/>
       </w:pPr>
       <w:r>
-        <w:t>We had some influences when thinking of the design for the game. The first influence we had was Portal. Portal is a great example of a puzzle game as it gives players a sense of accomplishment when they create a room. We will not be using the same mechanics as portal but it’s a great inspiration for our level design.</w:t>
+        <w:t xml:space="preserve">We had some influences when thinking of the design for the game. The first influence we had was Portal. Portal is a great example of a puzzle game as it gives players a sense of accomplishment when </w:t>
+      </w:r>
+      <w:r>
+        <w:lastRenderedPageBreak/>
+        <w:t>they create a room. We will not be using the same mechanics as portal but it’s a great inspiration for our level design.</w:t>
       </w:r>
     </w:p>
     <w:p>
@@ -6003,7 +5974,6 @@
           <w:noProof/>
           <w:lang w:eastAsia="en-GB"/>
         </w:rPr>
-        <w:lastRenderedPageBreak/>
         <w:drawing>
           <wp:inline distT="0" distB="0" distL="0" distR="0" wp14:anchorId="52EBB023" wp14:editId="1FF50BA6">
             <wp:extent cx="5724525" cy="3219450"/>
@@ -6162,7 +6132,7 @@
     </w:p>
     <w:p>
       <w:pPr>
-        <w:pStyle w:val="Heading1"/>
+        <w:pStyle w:val="Heading2"/>
         <w:rPr>
           <w:rFonts w:eastAsia="Arial"/>
           <w:lang w:eastAsia="zh-CN"/>
@@ -6173,6 +6143,7 @@
           <w:rFonts w:eastAsia="Arial"/>
           <w:lang w:eastAsia="zh-CN"/>
         </w:rPr>
+        <w:lastRenderedPageBreak/>
         <w:t>Bibliography - Appendix B</w:t>
       </w:r>
     </w:p>
@@ -6255,6 +6226,20 @@
           <w:lang w:eastAsia="zh-CN"/>
         </w:rPr>
       </w:pPr>
+    </w:p>
+    <w:p>
+      <w:pPr>
+        <w:pStyle w:val="Heading2"/>
+        <w:rPr>
+          <w:lang w:eastAsia="zh-CN"/>
+        </w:rPr>
+      </w:pPr>
+      <w:r>
+        <w:rPr>
+          <w:lang w:eastAsia="zh-CN"/>
+        </w:rPr>
+        <w:t>Source Code – Appendix C</w:t>
+      </w:r>
     </w:p>
     <w:sectPr>
       <w:pgSz w:w="11906" w:h="16838"/>

</xml_diff>

<commit_message>
added another model, tried to set up  a spot and point light
</commit_message>
<xml_diff>
--- a/report.docx
+++ b/report.docx
@@ -1141,12 +1141,15 @@
         <w:t>Bear in mind</w:t>
       </w:r>
       <w:r>
-        <w:t xml:space="preserve"> </w:t>
-      </w:r>
-      <w:bookmarkStart w:id="0" w:name="_GoBack"/>
-      <w:bookmarkEnd w:id="0"/>
-      <w:r>
-        <w:t>that it is a private repository, so you need me (Ethan Bruins) to either log into the repository, or add you as a collaborator.</w:t>
+        <w:t xml:space="preserve"> that it is a private repository, so you need me (Ethan Bruins) to either log into the </w:t>
+      </w:r>
+      <w:proofErr w:type="gramStart"/>
+      <w:r>
+        <w:t>repository, or</w:t>
+      </w:r>
+      <w:proofErr w:type="gramEnd"/>
+      <w:r>
+        <w:t xml:space="preserve"> add you as a collaborator.</w:t>
       </w:r>
     </w:p>
     <w:p>
@@ -1208,13 +1211,978 @@
       <w:r>
         <w:t>This allows me to have some freedom as to what type of colliding each object has. For implementation I took my knowledge of AABB collision and combined it with Sphere collision detection to allow for both collision types to collide with each other</w:t>
       </w:r>
+      <w:r>
+        <w:t xml:space="preserve">. </w:t>
+      </w:r>
+    </w:p>
+    <w:p>
+      <w:pPr>
+        <w:ind w:firstLine="720"/>
+      </w:pPr>
+      <w:r>
+        <w:rPr>
+          <w:i/>
+          <w:u w:val="single"/>
+        </w:rPr>
+        <w:t>No collision</w:t>
+      </w:r>
+      <w:r>
+        <w:tab/>
+      </w:r>
+      <w:r>
+        <w:tab/>
+      </w:r>
+      <w:r>
+        <w:tab/>
+      </w:r>
+      <w:r>
+        <w:tab/>
+      </w:r>
+      <w:r>
+        <w:tab/>
+      </w:r>
+      <w:r>
+        <w:tab/>
+      </w:r>
+      <w:r>
+        <w:rPr>
+          <w:i/>
+          <w:u w:val="single"/>
+        </w:rPr>
+        <w:t>Coll</w:t>
+      </w:r>
+      <w:r>
+        <w:rPr>
+          <w:i/>
+          <w:u w:val="single"/>
+        </w:rPr>
+        <w:t>isi</w:t>
+      </w:r>
+      <w:r>
+        <w:rPr>
+          <w:i/>
+          <w:u w:val="single"/>
+        </w:rPr>
+        <w:t>on Detected</w:t>
+      </w:r>
+    </w:p>
+    <w:p>
+      <w:r>
+        <mc:AlternateContent>
+          <mc:Choice Requires="wps">
+            <w:drawing>
+              <wp:anchor distT="0" distB="0" distL="114300" distR="114300" simplePos="0" relativeHeight="251672576" behindDoc="0" locked="0" layoutInCell="1" allowOverlap="1" wp14:anchorId="02F820D6" wp14:editId="55CB705E">
+                <wp:simplePos x="0" y="0"/>
+                <wp:positionH relativeFrom="column">
+                  <wp:posOffset>3048000</wp:posOffset>
+                </wp:positionH>
+                <wp:positionV relativeFrom="paragraph">
+                  <wp:posOffset>8890</wp:posOffset>
+                </wp:positionV>
+                <wp:extent cx="838200" cy="838200"/>
+                <wp:effectExtent l="0" t="0" r="19050" b="19050"/>
+                <wp:wrapNone/>
+                <wp:docPr id="9" name="Oval 9"/>
+                <wp:cNvGraphicFramePr/>
+                <a:graphic xmlns:a="http://schemas.openxmlformats.org/drawingml/2006/main">
+                  <a:graphicData uri="http://schemas.microsoft.com/office/word/2010/wordprocessingShape">
+                    <wps:wsp>
+                      <wps:cNvSpPr/>
+                      <wps:spPr>
+                        <a:xfrm>
+                          <a:off x="0" y="0"/>
+                          <a:ext cx="838200" cy="838200"/>
+                        </a:xfrm>
+                        <a:prstGeom prst="ellipse">
+                          <a:avLst/>
+                        </a:prstGeom>
+                        <a:noFill/>
+                      </wps:spPr>
+                      <wps:style>
+                        <a:lnRef idx="2">
+                          <a:schemeClr val="accent1">
+                            <a:shade val="50000"/>
+                          </a:schemeClr>
+                        </a:lnRef>
+                        <a:fillRef idx="1">
+                          <a:schemeClr val="accent1"/>
+                        </a:fillRef>
+                        <a:effectRef idx="0">
+                          <a:schemeClr val="accent1"/>
+                        </a:effectRef>
+                        <a:fontRef idx="minor">
+                          <a:schemeClr val="lt1"/>
+                        </a:fontRef>
+                      </wps:style>
+                      <wps:bodyPr rot="0" spcFirstLastPara="0" vertOverflow="overflow" horzOverflow="overflow" vert="horz" wrap="square" lIns="91440" tIns="45720" rIns="91440" bIns="45720" numCol="1" spcCol="0" rtlCol="0" fromWordArt="0" anchor="ctr" anchorCtr="0" forceAA="0" compatLnSpc="1">
+                        <a:prstTxWarp prst="textNoShape">
+                          <a:avLst/>
+                        </a:prstTxWarp>
+                        <a:noAutofit/>
+                      </wps:bodyPr>
+                    </wps:wsp>
+                  </a:graphicData>
+                </a:graphic>
+              </wp:anchor>
+            </w:drawing>
+          </mc:Choice>
+          <mc:Fallback>
+            <w:pict>
+              <v:oval w14:anchorId="6FE3F809" id="Oval 9" o:spid="_x0000_s1026" style="position:absolute;margin-left:240pt;margin-top:.7pt;width:66pt;height:66pt;z-index:251672576;visibility:visible;mso-wrap-style:square;mso-wrap-distance-left:9pt;mso-wrap-distance-top:0;mso-wrap-distance-right:9pt;mso-wrap-distance-bottom:0;mso-position-horizontal:absolute;mso-position-horizontal-relative:text;mso-position-vertical:absolute;mso-position-vertical-relative:text;v-text-anchor:middle" o:gfxdata="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" filled="f" strokecolor="#1f3763 [1604]" strokeweight="1pt">
+                <v:stroke joinstyle="miter"/>
+              </v:oval>
+            </w:pict>
+          </mc:Fallback>
+        </mc:AlternateContent>
+      </w:r>
+      <w:r>
+        <mc:AlternateContent>
+          <mc:Choice Requires="wps">
+            <w:drawing>
+              <wp:anchor distT="0" distB="0" distL="114300" distR="114300" simplePos="0" relativeHeight="251673600" behindDoc="0" locked="0" layoutInCell="1" allowOverlap="1" wp14:anchorId="0501FBC5" wp14:editId="14313958">
+                <wp:simplePos x="0" y="0"/>
+                <wp:positionH relativeFrom="column">
+                  <wp:posOffset>3743325</wp:posOffset>
+                </wp:positionH>
+                <wp:positionV relativeFrom="paragraph">
+                  <wp:posOffset>628015</wp:posOffset>
+                </wp:positionV>
+                <wp:extent cx="942975" cy="942975"/>
+                <wp:effectExtent l="0" t="0" r="28575" b="28575"/>
+                <wp:wrapNone/>
+                <wp:docPr id="10" name="Rectangle 10"/>
+                <wp:cNvGraphicFramePr/>
+                <a:graphic xmlns:a="http://schemas.openxmlformats.org/drawingml/2006/main">
+                  <a:graphicData uri="http://schemas.microsoft.com/office/word/2010/wordprocessingShape">
+                    <wps:wsp>
+                      <wps:cNvSpPr/>
+                      <wps:spPr>
+                        <a:xfrm>
+                          <a:off x="0" y="0"/>
+                          <a:ext cx="942975" cy="942975"/>
+                        </a:xfrm>
+                        <a:prstGeom prst="rect">
+                          <a:avLst/>
+                        </a:prstGeom>
+                        <a:noFill/>
+                      </wps:spPr>
+                      <wps:style>
+                        <a:lnRef idx="2">
+                          <a:schemeClr val="accent1">
+                            <a:shade val="50000"/>
+                          </a:schemeClr>
+                        </a:lnRef>
+                        <a:fillRef idx="1">
+                          <a:schemeClr val="accent1"/>
+                        </a:fillRef>
+                        <a:effectRef idx="0">
+                          <a:schemeClr val="accent1"/>
+                        </a:effectRef>
+                        <a:fontRef idx="minor">
+                          <a:schemeClr val="lt1"/>
+                        </a:fontRef>
+                      </wps:style>
+                      <wps:bodyPr rot="0" spcFirstLastPara="0" vertOverflow="overflow" horzOverflow="overflow" vert="horz" wrap="square" lIns="91440" tIns="45720" rIns="91440" bIns="45720" numCol="1" spcCol="0" rtlCol="0" fromWordArt="0" anchor="ctr" anchorCtr="0" forceAA="0" compatLnSpc="1">
+                        <a:prstTxWarp prst="textNoShape">
+                          <a:avLst/>
+                        </a:prstTxWarp>
+                        <a:noAutofit/>
+                      </wps:bodyPr>
+                    </wps:wsp>
+                  </a:graphicData>
+                </a:graphic>
+              </wp:anchor>
+            </w:drawing>
+          </mc:Choice>
+          <mc:Fallback>
+            <w:pict>
+              <v:rect w14:anchorId="3BEFAF83" id="Rectangle 10" o:spid="_x0000_s1026" style="position:absolute;margin-left:294.75pt;margin-top:49.45pt;width:74.25pt;height:74.25pt;z-index:251673600;visibility:visible;mso-wrap-style:square;mso-wrap-distance-left:9pt;mso-wrap-distance-top:0;mso-wrap-distance-right:9pt;mso-wrap-distance-bottom:0;mso-position-horizontal:absolute;mso-position-horizontal-relative:text;mso-position-vertical:absolute;mso-position-vertical-relative:text;v-text-anchor:middle" o:gfxdata="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" filled="f" strokecolor="#1f3763 [1604]" strokeweight="1pt"/>
+            </w:pict>
+          </mc:Fallback>
+        </mc:AlternateContent>
+      </w:r>
+      <w:r>
+        <mc:AlternateContent>
+          <mc:Choice Requires="wps">
+            <w:drawing>
+              <wp:anchor distT="0" distB="0" distL="114300" distR="114300" simplePos="0" relativeHeight="251674624" behindDoc="0" locked="0" layoutInCell="1" allowOverlap="1" wp14:anchorId="691C53A5" wp14:editId="49D1E454">
+                <wp:simplePos x="0" y="0"/>
+                <wp:positionH relativeFrom="column">
+                  <wp:posOffset>4038600</wp:posOffset>
+                </wp:positionH>
+                <wp:positionV relativeFrom="paragraph">
+                  <wp:posOffset>170815</wp:posOffset>
+                </wp:positionV>
+                <wp:extent cx="942975" cy="942975"/>
+                <wp:effectExtent l="0" t="0" r="28575" b="28575"/>
+                <wp:wrapNone/>
+                <wp:docPr id="11" name="Rectangle 11"/>
+                <wp:cNvGraphicFramePr/>
+                <a:graphic xmlns:a="http://schemas.openxmlformats.org/drawingml/2006/main">
+                  <a:graphicData uri="http://schemas.microsoft.com/office/word/2010/wordprocessingShape">
+                    <wps:wsp>
+                      <wps:cNvSpPr/>
+                      <wps:spPr>
+                        <a:xfrm>
+                          <a:off x="0" y="0"/>
+                          <a:ext cx="942975" cy="942975"/>
+                        </a:xfrm>
+                        <a:prstGeom prst="rect">
+                          <a:avLst/>
+                        </a:prstGeom>
+                        <a:noFill/>
+                      </wps:spPr>
+                      <wps:style>
+                        <a:lnRef idx="2">
+                          <a:schemeClr val="accent1">
+                            <a:shade val="50000"/>
+                          </a:schemeClr>
+                        </a:lnRef>
+                        <a:fillRef idx="1">
+                          <a:schemeClr val="accent1"/>
+                        </a:fillRef>
+                        <a:effectRef idx="0">
+                          <a:schemeClr val="accent1"/>
+                        </a:effectRef>
+                        <a:fontRef idx="minor">
+                          <a:schemeClr val="lt1"/>
+                        </a:fontRef>
+                      </wps:style>
+                      <wps:bodyPr rot="0" spcFirstLastPara="0" vertOverflow="overflow" horzOverflow="overflow" vert="horz" wrap="square" lIns="91440" tIns="45720" rIns="91440" bIns="45720" numCol="1" spcCol="0" rtlCol="0" fromWordArt="0" anchor="ctr" anchorCtr="0" forceAA="0" compatLnSpc="1">
+                        <a:prstTxWarp prst="textNoShape">
+                          <a:avLst/>
+                        </a:prstTxWarp>
+                        <a:noAutofit/>
+                      </wps:bodyPr>
+                    </wps:wsp>
+                  </a:graphicData>
+                </a:graphic>
+              </wp:anchor>
+            </w:drawing>
+          </mc:Choice>
+          <mc:Fallback>
+            <w:pict>
+              <v:rect w14:anchorId="7CC79C44" id="Rectangle 11" o:spid="_x0000_s1026" style="position:absolute;margin-left:318pt;margin-top:13.45pt;width:74.25pt;height:74.25pt;z-index:251674624;visibility:visible;mso-wrap-style:square;mso-wrap-distance-left:9pt;mso-wrap-distance-top:0;mso-wrap-distance-right:9pt;mso-wrap-distance-bottom:0;mso-position-horizontal:absolute;mso-position-horizontal-relative:text;mso-position-vertical:absolute;mso-position-vertical-relative:text;v-text-anchor:middle" o:gfxdata="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" filled="f" strokecolor="#1f3763 [1604]" strokeweight="1pt"/>
+            </w:pict>
+          </mc:Fallback>
+        </mc:AlternateContent>
+      </w:r>
+      <w:r>
+        <mc:AlternateContent>
+          <mc:Choice Requires="wps">
+            <w:drawing>
+              <wp:anchor distT="0" distB="0" distL="114300" distR="114300" simplePos="0" relativeHeight="251675648" behindDoc="0" locked="0" layoutInCell="1" allowOverlap="1" wp14:anchorId="6DCA86EA" wp14:editId="63442F27">
+                <wp:simplePos x="0" y="0"/>
+                <wp:positionH relativeFrom="column">
+                  <wp:posOffset>3733800</wp:posOffset>
+                </wp:positionH>
+                <wp:positionV relativeFrom="paragraph">
+                  <wp:posOffset>151130</wp:posOffset>
+                </wp:positionV>
+                <wp:extent cx="314325" cy="504825"/>
+                <wp:effectExtent l="0" t="0" r="28575" b="28575"/>
+                <wp:wrapNone/>
+                <wp:docPr id="12" name="Straight Connector 12"/>
+                <wp:cNvGraphicFramePr/>
+                <a:graphic xmlns:a="http://schemas.openxmlformats.org/drawingml/2006/main">
+                  <a:graphicData uri="http://schemas.microsoft.com/office/word/2010/wordprocessingShape">
+                    <wps:wsp>
+                      <wps:cNvCnPr/>
+                      <wps:spPr>
+                        <a:xfrm flipH="1">
+                          <a:off x="0" y="0"/>
+                          <a:ext cx="314325" cy="504825"/>
+                        </a:xfrm>
+                        <a:prstGeom prst="line">
+                          <a:avLst/>
+                        </a:prstGeom>
+                      </wps:spPr>
+                      <wps:style>
+                        <a:lnRef idx="1">
+                          <a:schemeClr val="accent1"/>
+                        </a:lnRef>
+                        <a:fillRef idx="0">
+                          <a:schemeClr val="accent1"/>
+                        </a:fillRef>
+                        <a:effectRef idx="0">
+                          <a:schemeClr val="accent1"/>
+                        </a:effectRef>
+                        <a:fontRef idx="minor">
+                          <a:schemeClr val="tx1"/>
+                        </a:fontRef>
+                      </wps:style>
+                      <wps:bodyPr/>
+                    </wps:wsp>
+                  </a:graphicData>
+                </a:graphic>
+                <wp14:sizeRelH relativeFrom="margin">
+                  <wp14:pctWidth>0</wp14:pctWidth>
+                </wp14:sizeRelH>
+                <wp14:sizeRelV relativeFrom="margin">
+                  <wp14:pctHeight>0</wp14:pctHeight>
+                </wp14:sizeRelV>
+              </wp:anchor>
+            </w:drawing>
+          </mc:Choice>
+          <mc:Fallback>
+            <w:pict>
+              <v:line w14:anchorId="7D681EF1" id="Straight Connector 12" o:spid="_x0000_s1026" style="position:absolute;flip:x;z-index:251675648;visibility:visible;mso-wrap-style:square;mso-width-percent:0;mso-height-percent:0;mso-wrap-distance-left:9pt;mso-wrap-distance-top:0;mso-wrap-distance-right:9pt;mso-wrap-distance-bottom:0;mso-position-horizontal:absolute;mso-position-horizontal-relative:text;mso-position-vertical:absolute;mso-position-vertical-relative:text;mso-width-percent:0;mso-height-percent:0;mso-width-relative:margin;mso-height-relative:margin" from="294pt,11.9pt" to="318.75pt,51.65pt" o:gfxdata="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" strokecolor="#4472c4 [3204]" strokeweight=".5pt">
+                <v:stroke joinstyle="miter"/>
+              </v:line>
+            </w:pict>
+          </mc:Fallback>
+        </mc:AlternateContent>
+      </w:r>
+      <w:r>
+        <mc:AlternateContent>
+          <mc:Choice Requires="wps">
+            <w:drawing>
+              <wp:anchor distT="0" distB="0" distL="114300" distR="114300" simplePos="0" relativeHeight="251676672" behindDoc="0" locked="0" layoutInCell="1" allowOverlap="1" wp14:anchorId="4EDA6532" wp14:editId="2AB5533A">
+                <wp:simplePos x="0" y="0"/>
+                <wp:positionH relativeFrom="column">
+                  <wp:posOffset>4667250</wp:posOffset>
+                </wp:positionH>
+                <wp:positionV relativeFrom="paragraph">
+                  <wp:posOffset>160655</wp:posOffset>
+                </wp:positionV>
+                <wp:extent cx="314325" cy="504825"/>
+                <wp:effectExtent l="0" t="0" r="28575" b="28575"/>
+                <wp:wrapNone/>
+                <wp:docPr id="13" name="Straight Connector 13"/>
+                <wp:cNvGraphicFramePr/>
+                <a:graphic xmlns:a="http://schemas.openxmlformats.org/drawingml/2006/main">
+                  <a:graphicData uri="http://schemas.microsoft.com/office/word/2010/wordprocessingShape">
+                    <wps:wsp>
+                      <wps:cNvCnPr/>
+                      <wps:spPr>
+                        <a:xfrm flipH="1">
+                          <a:off x="0" y="0"/>
+                          <a:ext cx="314325" cy="504825"/>
+                        </a:xfrm>
+                        <a:prstGeom prst="line">
+                          <a:avLst/>
+                        </a:prstGeom>
+                      </wps:spPr>
+                      <wps:style>
+                        <a:lnRef idx="1">
+                          <a:schemeClr val="accent1"/>
+                        </a:lnRef>
+                        <a:fillRef idx="0">
+                          <a:schemeClr val="accent1"/>
+                        </a:fillRef>
+                        <a:effectRef idx="0">
+                          <a:schemeClr val="accent1"/>
+                        </a:effectRef>
+                        <a:fontRef idx="minor">
+                          <a:schemeClr val="tx1"/>
+                        </a:fontRef>
+                      </wps:style>
+                      <wps:bodyPr/>
+                    </wps:wsp>
+                  </a:graphicData>
+                </a:graphic>
+                <wp14:sizeRelH relativeFrom="margin">
+                  <wp14:pctWidth>0</wp14:pctWidth>
+                </wp14:sizeRelH>
+                <wp14:sizeRelV relativeFrom="margin">
+                  <wp14:pctHeight>0</wp14:pctHeight>
+                </wp14:sizeRelV>
+              </wp:anchor>
+            </w:drawing>
+          </mc:Choice>
+          <mc:Fallback>
+            <w:pict>
+              <v:line w14:anchorId="121CB591" id="Straight Connector 13" o:spid="_x0000_s1026" style="position:absolute;flip:x;z-index:251676672;visibility:visible;mso-wrap-style:square;mso-width-percent:0;mso-height-percent:0;mso-wrap-distance-left:9pt;mso-wrap-distance-top:0;mso-wrap-distance-right:9pt;mso-wrap-distance-bottom:0;mso-position-horizontal:absolute;mso-position-horizontal-relative:text;mso-position-vertical:absolute;mso-position-vertical-relative:text;mso-width-percent:0;mso-height-percent:0;mso-width-relative:margin;mso-height-relative:margin" from="367.5pt,12.65pt" to="392.25pt,52.4pt" o:gfxdata="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" strokecolor="#4472c4 [3204]" strokeweight=".5pt">
+                <v:stroke joinstyle="miter"/>
+              </v:line>
+            </w:pict>
+          </mc:Fallback>
+        </mc:AlternateContent>
+      </w:r>
+      <w:r>
+        <mc:AlternateContent>
+          <mc:Choice Requires="wps">
+            <w:drawing>
+              <wp:anchor distT="0" distB="0" distL="114300" distR="114300" simplePos="0" relativeHeight="251677696" behindDoc="0" locked="0" layoutInCell="1" allowOverlap="1" wp14:anchorId="765D6A9D" wp14:editId="2A57D3D8">
+                <wp:simplePos x="0" y="0"/>
+                <wp:positionH relativeFrom="column">
+                  <wp:posOffset>4676775</wp:posOffset>
+                </wp:positionH>
+                <wp:positionV relativeFrom="paragraph">
+                  <wp:posOffset>1084580</wp:posOffset>
+                </wp:positionV>
+                <wp:extent cx="314325" cy="504825"/>
+                <wp:effectExtent l="0" t="0" r="28575" b="28575"/>
+                <wp:wrapNone/>
+                <wp:docPr id="14" name="Straight Connector 14"/>
+                <wp:cNvGraphicFramePr/>
+                <a:graphic xmlns:a="http://schemas.openxmlformats.org/drawingml/2006/main">
+                  <a:graphicData uri="http://schemas.microsoft.com/office/word/2010/wordprocessingShape">
+                    <wps:wsp>
+                      <wps:cNvCnPr/>
+                      <wps:spPr>
+                        <a:xfrm flipH="1">
+                          <a:off x="0" y="0"/>
+                          <a:ext cx="314325" cy="504825"/>
+                        </a:xfrm>
+                        <a:prstGeom prst="line">
+                          <a:avLst/>
+                        </a:prstGeom>
+                      </wps:spPr>
+                      <wps:style>
+                        <a:lnRef idx="1">
+                          <a:schemeClr val="accent1"/>
+                        </a:lnRef>
+                        <a:fillRef idx="0">
+                          <a:schemeClr val="accent1"/>
+                        </a:fillRef>
+                        <a:effectRef idx="0">
+                          <a:schemeClr val="accent1"/>
+                        </a:effectRef>
+                        <a:fontRef idx="minor">
+                          <a:schemeClr val="tx1"/>
+                        </a:fontRef>
+                      </wps:style>
+                      <wps:bodyPr/>
+                    </wps:wsp>
+                  </a:graphicData>
+                </a:graphic>
+                <wp14:sizeRelH relativeFrom="margin">
+                  <wp14:pctWidth>0</wp14:pctWidth>
+                </wp14:sizeRelH>
+                <wp14:sizeRelV relativeFrom="margin">
+                  <wp14:pctHeight>0</wp14:pctHeight>
+                </wp14:sizeRelV>
+              </wp:anchor>
+            </w:drawing>
+          </mc:Choice>
+          <mc:Fallback>
+            <w:pict>
+              <v:line w14:anchorId="00E51F85" id="Straight Connector 14" o:spid="_x0000_s1026" style="position:absolute;flip:x;z-index:251677696;visibility:visible;mso-wrap-style:square;mso-width-percent:0;mso-height-percent:0;mso-wrap-distance-left:9pt;mso-wrap-distance-top:0;mso-wrap-distance-right:9pt;mso-wrap-distance-bottom:0;mso-position-horizontal:absolute;mso-position-horizontal-relative:text;mso-position-vertical:absolute;mso-position-vertical-relative:text;mso-width-percent:0;mso-height-percent:0;mso-width-relative:margin;mso-height-relative:margin" from="368.25pt,85.4pt" to="393pt,125.15pt" o:gfxdata="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" strokecolor="#4472c4 [3204]" strokeweight=".5pt">
+                <v:stroke joinstyle="miter"/>
+              </v:line>
+            </w:pict>
+          </mc:Fallback>
+        </mc:AlternateContent>
+      </w:r>
+      <w:r>
+        <w:rPr>
+          <w:noProof/>
+        </w:rPr>
+        <mc:AlternateContent>
+          <mc:Choice Requires="wps">
+            <w:drawing>
+              <wp:anchor distT="0" distB="0" distL="114300" distR="114300" simplePos="0" relativeHeight="251668480" behindDoc="0" locked="0" layoutInCell="1" allowOverlap="1" wp14:anchorId="28DAC930" wp14:editId="2142C744">
+                <wp:simplePos x="0" y="0"/>
+                <wp:positionH relativeFrom="column">
+                  <wp:posOffset>1943100</wp:posOffset>
+                </wp:positionH>
+                <wp:positionV relativeFrom="paragraph">
+                  <wp:posOffset>164465</wp:posOffset>
+                </wp:positionV>
+                <wp:extent cx="314325" cy="504825"/>
+                <wp:effectExtent l="0" t="0" r="28575" b="28575"/>
+                <wp:wrapNone/>
+                <wp:docPr id="7" name="Straight Connector 7"/>
+                <wp:cNvGraphicFramePr/>
+                <a:graphic xmlns:a="http://schemas.openxmlformats.org/drawingml/2006/main">
+                  <a:graphicData uri="http://schemas.microsoft.com/office/word/2010/wordprocessingShape">
+                    <wps:wsp>
+                      <wps:cNvCnPr/>
+                      <wps:spPr>
+                        <a:xfrm flipH="1">
+                          <a:off x="0" y="0"/>
+                          <a:ext cx="314325" cy="504825"/>
+                        </a:xfrm>
+                        <a:prstGeom prst="line">
+                          <a:avLst/>
+                        </a:prstGeom>
+                      </wps:spPr>
+                      <wps:style>
+                        <a:lnRef idx="1">
+                          <a:schemeClr val="accent1"/>
+                        </a:lnRef>
+                        <a:fillRef idx="0">
+                          <a:schemeClr val="accent1"/>
+                        </a:fillRef>
+                        <a:effectRef idx="0">
+                          <a:schemeClr val="accent1"/>
+                        </a:effectRef>
+                        <a:fontRef idx="minor">
+                          <a:schemeClr val="tx1"/>
+                        </a:fontRef>
+                      </wps:style>
+                      <wps:bodyPr/>
+                    </wps:wsp>
+                  </a:graphicData>
+                </a:graphic>
+                <wp14:sizeRelH relativeFrom="margin">
+                  <wp14:pctWidth>0</wp14:pctWidth>
+                </wp14:sizeRelH>
+                <wp14:sizeRelV relativeFrom="margin">
+                  <wp14:pctHeight>0</wp14:pctHeight>
+                </wp14:sizeRelV>
+              </wp:anchor>
+            </w:drawing>
+          </mc:Choice>
+          <mc:Fallback>
+            <w:pict>
+              <v:line w14:anchorId="0CD86555" id="Straight Connector 7" o:spid="_x0000_s1026" style="position:absolute;flip:x;z-index:251668480;visibility:visible;mso-wrap-style:square;mso-width-percent:0;mso-height-percent:0;mso-wrap-distance-left:9pt;mso-wrap-distance-top:0;mso-wrap-distance-right:9pt;mso-wrap-distance-bottom:0;mso-position-horizontal:absolute;mso-position-horizontal-relative:text;mso-position-vertical:absolute;mso-position-vertical-relative:text;mso-width-percent:0;mso-height-percent:0;mso-width-relative:margin;mso-height-relative:margin" from="153pt,12.95pt" to="177.75pt,52.7pt" o:gfxdata="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" strokecolor="#4472c4 [3204]" strokeweight=".5pt">
+                <v:stroke joinstyle="miter"/>
+              </v:line>
+            </w:pict>
+          </mc:Fallback>
+        </mc:AlternateContent>
+      </w:r>
+      <w:r>
+        <w:rPr>
+          <w:noProof/>
+        </w:rPr>
+        <mc:AlternateContent>
+          <mc:Choice Requires="wps">
+            <w:drawing>
+              <wp:anchor distT="0" distB="0" distL="114300" distR="114300" simplePos="0" relativeHeight="251666432" behindDoc="0" locked="0" layoutInCell="1" allowOverlap="1" wp14:anchorId="1D39587E" wp14:editId="70AFB0DD">
+                <wp:simplePos x="0" y="0"/>
+                <wp:positionH relativeFrom="column">
+                  <wp:posOffset>1009650</wp:posOffset>
+                </wp:positionH>
+                <wp:positionV relativeFrom="paragraph">
+                  <wp:posOffset>155574</wp:posOffset>
+                </wp:positionV>
+                <wp:extent cx="314325" cy="504825"/>
+                <wp:effectExtent l="0" t="0" r="28575" b="28575"/>
+                <wp:wrapNone/>
+                <wp:docPr id="6" name="Straight Connector 6"/>
+                <wp:cNvGraphicFramePr/>
+                <a:graphic xmlns:a="http://schemas.openxmlformats.org/drawingml/2006/main">
+                  <a:graphicData uri="http://schemas.microsoft.com/office/word/2010/wordprocessingShape">
+                    <wps:wsp>
+                      <wps:cNvCnPr/>
+                      <wps:spPr>
+                        <a:xfrm flipH="1">
+                          <a:off x="0" y="0"/>
+                          <a:ext cx="314325" cy="504825"/>
+                        </a:xfrm>
+                        <a:prstGeom prst="line">
+                          <a:avLst/>
+                        </a:prstGeom>
+                      </wps:spPr>
+                      <wps:style>
+                        <a:lnRef idx="1">
+                          <a:schemeClr val="accent1"/>
+                        </a:lnRef>
+                        <a:fillRef idx="0">
+                          <a:schemeClr val="accent1"/>
+                        </a:fillRef>
+                        <a:effectRef idx="0">
+                          <a:schemeClr val="accent1"/>
+                        </a:effectRef>
+                        <a:fontRef idx="minor">
+                          <a:schemeClr val="tx1"/>
+                        </a:fontRef>
+                      </wps:style>
+                      <wps:bodyPr/>
+                    </wps:wsp>
+                  </a:graphicData>
+                </a:graphic>
+                <wp14:sizeRelH relativeFrom="margin">
+                  <wp14:pctWidth>0</wp14:pctWidth>
+                </wp14:sizeRelH>
+                <wp14:sizeRelV relativeFrom="margin">
+                  <wp14:pctHeight>0</wp14:pctHeight>
+                </wp14:sizeRelV>
+              </wp:anchor>
+            </w:drawing>
+          </mc:Choice>
+          <mc:Fallback>
+            <w:pict>
+              <v:line w14:anchorId="697E80A3" id="Straight Connector 6" o:spid="_x0000_s1026" style="position:absolute;flip:x;z-index:251666432;visibility:visible;mso-wrap-style:square;mso-width-percent:0;mso-height-percent:0;mso-wrap-distance-left:9pt;mso-wrap-distance-top:0;mso-wrap-distance-right:9pt;mso-wrap-distance-bottom:0;mso-position-horizontal:absolute;mso-position-horizontal-relative:text;mso-position-vertical:absolute;mso-position-vertical-relative:text;mso-width-percent:0;mso-height-percent:0;mso-width-relative:margin;mso-height-relative:margin" from="79.5pt,12.25pt" to="104.25pt,52pt" o:gfxdata="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" strokecolor="#4472c4 [3204]" strokeweight=".5pt">
+                <v:stroke joinstyle="miter"/>
+              </v:line>
+            </w:pict>
+          </mc:Fallback>
+        </mc:AlternateContent>
+      </w:r>
+      <w:r>
+        <w:rPr>
+          <w:noProof/>
+        </w:rPr>
+        <mc:AlternateContent>
+          <mc:Choice Requires="wps">
+            <w:drawing>
+              <wp:anchor distT="0" distB="0" distL="114300" distR="114300" simplePos="0" relativeHeight="251662336" behindDoc="0" locked="0" layoutInCell="1" allowOverlap="1" wp14:anchorId="427852AD" wp14:editId="489F7A3E">
+                <wp:simplePos x="0" y="0"/>
+                <wp:positionH relativeFrom="column">
+                  <wp:posOffset>142875</wp:posOffset>
+                </wp:positionH>
+                <wp:positionV relativeFrom="paragraph">
+                  <wp:posOffset>12700</wp:posOffset>
+                </wp:positionV>
+                <wp:extent cx="838200" cy="838200"/>
+                <wp:effectExtent l="0" t="0" r="19050" b="19050"/>
+                <wp:wrapNone/>
+                <wp:docPr id="3" name="Oval 3"/>
+                <wp:cNvGraphicFramePr/>
+                <a:graphic xmlns:a="http://schemas.openxmlformats.org/drawingml/2006/main">
+                  <a:graphicData uri="http://schemas.microsoft.com/office/word/2010/wordprocessingShape">
+                    <wps:wsp>
+                      <wps:cNvSpPr/>
+                      <wps:spPr>
+                        <a:xfrm>
+                          <a:off x="0" y="0"/>
+                          <a:ext cx="838200" cy="838200"/>
+                        </a:xfrm>
+                        <a:prstGeom prst="ellipse">
+                          <a:avLst/>
+                        </a:prstGeom>
+                        <a:noFill/>
+                      </wps:spPr>
+                      <wps:style>
+                        <a:lnRef idx="2">
+                          <a:schemeClr val="accent1">
+                            <a:shade val="50000"/>
+                          </a:schemeClr>
+                        </a:lnRef>
+                        <a:fillRef idx="1">
+                          <a:schemeClr val="accent1"/>
+                        </a:fillRef>
+                        <a:effectRef idx="0">
+                          <a:schemeClr val="accent1"/>
+                        </a:effectRef>
+                        <a:fontRef idx="minor">
+                          <a:schemeClr val="lt1"/>
+                        </a:fontRef>
+                      </wps:style>
+                      <wps:bodyPr rot="0" spcFirstLastPara="0" vertOverflow="overflow" horzOverflow="overflow" vert="horz" wrap="square" lIns="91440" tIns="45720" rIns="91440" bIns="45720" numCol="1" spcCol="0" rtlCol="0" fromWordArt="0" anchor="ctr" anchorCtr="0" forceAA="0" compatLnSpc="1">
+                        <a:prstTxWarp prst="textNoShape">
+                          <a:avLst/>
+                        </a:prstTxWarp>
+                        <a:noAutofit/>
+                      </wps:bodyPr>
+                    </wps:wsp>
+                  </a:graphicData>
+                </a:graphic>
+              </wp:anchor>
+            </w:drawing>
+          </mc:Choice>
+          <mc:Fallback>
+            <w:pict>
+              <v:oval w14:anchorId="491365B5" id="Oval 3" o:spid="_x0000_s1026" style="position:absolute;margin-left:11.25pt;margin-top:1pt;width:66pt;height:66pt;z-index:251662336;visibility:visible;mso-wrap-style:square;mso-wrap-distance-left:9pt;mso-wrap-distance-top:0;mso-wrap-distance-right:9pt;mso-wrap-distance-bottom:0;mso-position-horizontal:absolute;mso-position-horizontal-relative:text;mso-position-vertical:absolute;mso-position-vertical-relative:text;v-text-anchor:middle" o:gfxdata="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" filled="f" strokecolor="#1f3763 [1604]" strokeweight="1pt">
+                <v:stroke joinstyle="miter"/>
+              </v:oval>
+            </w:pict>
+          </mc:Fallback>
+        </mc:AlternateContent>
+      </w:r>
+      <w:r>
+        <w:rPr>
+          <w:noProof/>
+        </w:rPr>
+        <mc:AlternateContent>
+          <mc:Choice Requires="wps">
+            <w:drawing>
+              <wp:anchor distT="0" distB="0" distL="114300" distR="114300" simplePos="0" relativeHeight="251665408" behindDoc="0" locked="0" layoutInCell="1" allowOverlap="1" wp14:anchorId="5F7BE124" wp14:editId="15299ABD">
+                <wp:simplePos x="0" y="0"/>
+                <wp:positionH relativeFrom="column">
+                  <wp:posOffset>1314450</wp:posOffset>
+                </wp:positionH>
+                <wp:positionV relativeFrom="paragraph">
+                  <wp:posOffset>174625</wp:posOffset>
+                </wp:positionV>
+                <wp:extent cx="942975" cy="942975"/>
+                <wp:effectExtent l="0" t="0" r="28575" b="28575"/>
+                <wp:wrapNone/>
+                <wp:docPr id="5" name="Rectangle 5"/>
+                <wp:cNvGraphicFramePr/>
+                <a:graphic xmlns:a="http://schemas.openxmlformats.org/drawingml/2006/main">
+                  <a:graphicData uri="http://schemas.microsoft.com/office/word/2010/wordprocessingShape">
+                    <wps:wsp>
+                      <wps:cNvSpPr/>
+                      <wps:spPr>
+                        <a:xfrm>
+                          <a:off x="0" y="0"/>
+                          <a:ext cx="942975" cy="942975"/>
+                        </a:xfrm>
+                        <a:prstGeom prst="rect">
+                          <a:avLst/>
+                        </a:prstGeom>
+                        <a:noFill/>
+                      </wps:spPr>
+                      <wps:style>
+                        <a:lnRef idx="2">
+                          <a:schemeClr val="accent1">
+                            <a:shade val="50000"/>
+                          </a:schemeClr>
+                        </a:lnRef>
+                        <a:fillRef idx="1">
+                          <a:schemeClr val="accent1"/>
+                        </a:fillRef>
+                        <a:effectRef idx="0">
+                          <a:schemeClr val="accent1"/>
+                        </a:effectRef>
+                        <a:fontRef idx="minor">
+                          <a:schemeClr val="lt1"/>
+                        </a:fontRef>
+                      </wps:style>
+                      <wps:bodyPr rot="0" spcFirstLastPara="0" vertOverflow="overflow" horzOverflow="overflow" vert="horz" wrap="square" lIns="91440" tIns="45720" rIns="91440" bIns="45720" numCol="1" spcCol="0" rtlCol="0" fromWordArt="0" anchor="ctr" anchorCtr="0" forceAA="0" compatLnSpc="1">
+                        <a:prstTxWarp prst="textNoShape">
+                          <a:avLst/>
+                        </a:prstTxWarp>
+                        <a:noAutofit/>
+                      </wps:bodyPr>
+                    </wps:wsp>
+                  </a:graphicData>
+                </a:graphic>
+              </wp:anchor>
+            </w:drawing>
+          </mc:Choice>
+          <mc:Fallback>
+            <w:pict>
+              <v:rect w14:anchorId="2B03B3FA" id="Rectangle 5" o:spid="_x0000_s1026" style="position:absolute;margin-left:103.5pt;margin-top:13.75pt;width:74.25pt;height:74.25pt;z-index:251665408;visibility:visible;mso-wrap-style:square;mso-wrap-distance-left:9pt;mso-wrap-distance-top:0;mso-wrap-distance-right:9pt;mso-wrap-distance-bottom:0;mso-position-horizontal:absolute;mso-position-horizontal-relative:text;mso-position-vertical:absolute;mso-position-vertical-relative:text;v-text-anchor:middle" o:gfxdata="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" filled="f" strokecolor="#1f3763 [1604]" strokeweight="1pt"/>
+            </w:pict>
+          </mc:Fallback>
+        </mc:AlternateContent>
+      </w:r>
+    </w:p>
+    <w:p/>
+    <w:p>
+      <w:r>
+        <w:rPr>
+          <w:noProof/>
+        </w:rPr>
+        <mc:AlternateContent>
+          <mc:Choice Requires="wps">
+            <w:drawing>
+              <wp:anchor distT="0" distB="0" distL="114300" distR="114300" simplePos="0" relativeHeight="251663360" behindDoc="0" locked="0" layoutInCell="1" allowOverlap="1" wp14:anchorId="6DE2A255" wp14:editId="3E1A99E4">
+                <wp:simplePos x="0" y="0"/>
+                <wp:positionH relativeFrom="column">
+                  <wp:posOffset>1019175</wp:posOffset>
+                </wp:positionH>
+                <wp:positionV relativeFrom="paragraph">
+                  <wp:posOffset>60960</wp:posOffset>
+                </wp:positionV>
+                <wp:extent cx="942975" cy="942975"/>
+                <wp:effectExtent l="0" t="0" r="28575" b="28575"/>
+                <wp:wrapNone/>
+                <wp:docPr id="4" name="Rectangle 4"/>
+                <wp:cNvGraphicFramePr/>
+                <a:graphic xmlns:a="http://schemas.openxmlformats.org/drawingml/2006/main">
+                  <a:graphicData uri="http://schemas.microsoft.com/office/word/2010/wordprocessingShape">
+                    <wps:wsp>
+                      <wps:cNvSpPr/>
+                      <wps:spPr>
+                        <a:xfrm>
+                          <a:off x="0" y="0"/>
+                          <a:ext cx="942975" cy="942975"/>
+                        </a:xfrm>
+                        <a:prstGeom prst="rect">
+                          <a:avLst/>
+                        </a:prstGeom>
+                        <a:noFill/>
+                      </wps:spPr>
+                      <wps:style>
+                        <a:lnRef idx="2">
+                          <a:schemeClr val="accent1">
+                            <a:shade val="50000"/>
+                          </a:schemeClr>
+                        </a:lnRef>
+                        <a:fillRef idx="1">
+                          <a:schemeClr val="accent1"/>
+                        </a:fillRef>
+                        <a:effectRef idx="0">
+                          <a:schemeClr val="accent1"/>
+                        </a:effectRef>
+                        <a:fontRef idx="minor">
+                          <a:schemeClr val="lt1"/>
+                        </a:fontRef>
+                      </wps:style>
+                      <wps:bodyPr rot="0" spcFirstLastPara="0" vertOverflow="overflow" horzOverflow="overflow" vert="horz" wrap="square" lIns="91440" tIns="45720" rIns="91440" bIns="45720" numCol="1" spcCol="0" rtlCol="0" fromWordArt="0" anchor="ctr" anchorCtr="0" forceAA="0" compatLnSpc="1">
+                        <a:prstTxWarp prst="textNoShape">
+                          <a:avLst/>
+                        </a:prstTxWarp>
+                        <a:noAutofit/>
+                      </wps:bodyPr>
+                    </wps:wsp>
+                  </a:graphicData>
+                </a:graphic>
+              </wp:anchor>
+            </w:drawing>
+          </mc:Choice>
+          <mc:Fallback>
+            <w:pict>
+              <v:rect w14:anchorId="06CD60C2" id="Rectangle 4" o:spid="_x0000_s1026" style="position:absolute;margin-left:80.25pt;margin-top:4.8pt;width:74.25pt;height:74.25pt;z-index:251663360;visibility:visible;mso-wrap-style:square;mso-wrap-distance-left:9pt;mso-wrap-distance-top:0;mso-wrap-distance-right:9pt;mso-wrap-distance-bottom:0;mso-position-horizontal:absolute;mso-position-horizontal-relative:text;mso-position-vertical:absolute;mso-position-vertical-relative:text;v-text-anchor:middle" o:gfxdata="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" filled="f" strokecolor="#1f3763 [1604]" strokeweight="1pt"/>
+            </w:pict>
+          </mc:Fallback>
+        </mc:AlternateContent>
+      </w:r>
+    </w:p>
+    <w:p>
+      <w:r>
+        <w:rPr>
+          <w:noProof/>
+        </w:rPr>
+        <mc:AlternateContent>
+          <mc:Choice Requires="wps">
+            <w:drawing>
+              <wp:anchor distT="0" distB="0" distL="114300" distR="114300" simplePos="0" relativeHeight="251670528" behindDoc="0" locked="0" layoutInCell="1" allowOverlap="1" wp14:anchorId="3693DFE6" wp14:editId="1011081D">
+                <wp:simplePos x="0" y="0"/>
+                <wp:positionH relativeFrom="column">
+                  <wp:posOffset>1952625</wp:posOffset>
+                </wp:positionH>
+                <wp:positionV relativeFrom="paragraph">
+                  <wp:posOffset>231775</wp:posOffset>
+                </wp:positionV>
+                <wp:extent cx="314325" cy="504825"/>
+                <wp:effectExtent l="0" t="0" r="28575" b="28575"/>
+                <wp:wrapNone/>
+                <wp:docPr id="8" name="Straight Connector 8"/>
+                <wp:cNvGraphicFramePr/>
+                <a:graphic xmlns:a="http://schemas.openxmlformats.org/drawingml/2006/main">
+                  <a:graphicData uri="http://schemas.microsoft.com/office/word/2010/wordprocessingShape">
+                    <wps:wsp>
+                      <wps:cNvCnPr/>
+                      <wps:spPr>
+                        <a:xfrm flipH="1">
+                          <a:off x="0" y="0"/>
+                          <a:ext cx="314325" cy="504825"/>
+                        </a:xfrm>
+                        <a:prstGeom prst="line">
+                          <a:avLst/>
+                        </a:prstGeom>
+                      </wps:spPr>
+                      <wps:style>
+                        <a:lnRef idx="1">
+                          <a:schemeClr val="accent1"/>
+                        </a:lnRef>
+                        <a:fillRef idx="0">
+                          <a:schemeClr val="accent1"/>
+                        </a:fillRef>
+                        <a:effectRef idx="0">
+                          <a:schemeClr val="accent1"/>
+                        </a:effectRef>
+                        <a:fontRef idx="minor">
+                          <a:schemeClr val="tx1"/>
+                        </a:fontRef>
+                      </wps:style>
+                      <wps:bodyPr/>
+                    </wps:wsp>
+                  </a:graphicData>
+                </a:graphic>
+                <wp14:sizeRelH relativeFrom="margin">
+                  <wp14:pctWidth>0</wp14:pctWidth>
+                </wp14:sizeRelH>
+                <wp14:sizeRelV relativeFrom="margin">
+                  <wp14:pctHeight>0</wp14:pctHeight>
+                </wp14:sizeRelV>
+              </wp:anchor>
+            </w:drawing>
+          </mc:Choice>
+          <mc:Fallback>
+            <w:pict>
+              <v:line w14:anchorId="22E180DC" id="Straight Connector 8" o:spid="_x0000_s1026" style="position:absolute;flip:x;z-index:251670528;visibility:visible;mso-wrap-style:square;mso-width-percent:0;mso-height-percent:0;mso-wrap-distance-left:9pt;mso-wrap-distance-top:0;mso-wrap-distance-right:9pt;mso-wrap-distance-bottom:0;mso-position-horizontal:absolute;mso-position-horizontal-relative:text;mso-position-vertical:absolute;mso-position-vertical-relative:text;mso-width-percent:0;mso-height-percent:0;mso-width-relative:margin;mso-height-relative:margin" from="153.75pt,18.25pt" to="178.5pt,58pt" o:gfxdata="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" strokecolor="#4472c4 [3204]" strokeweight=".5pt">
+                <v:stroke joinstyle="miter"/>
+              </v:line>
+            </w:pict>
+          </mc:Fallback>
+        </mc:AlternateContent>
+      </w:r>
+    </w:p>
+    <w:p/>
+    <w:p/>
+    <w:p>
+      <w:r>
+        <w:t>The way it works is we check which point on the cube is closest to the sphere, either its min or max. and then we calculate the square of that distance. We then added up each of these values and compare it to the square of the radius of the sphere. This then returns true if there is an overlap.</w:t>
+      </w:r>
+      <w:bookmarkStart w:id="0" w:name="_GoBack"/>
+      <w:bookmarkEnd w:id="0"/>
+    </w:p>
+    <w:p/>
+    <w:p>
+      <w:pPr>
+        <w:pStyle w:val="Heading2"/>
+      </w:pPr>
+      <w:r>
+        <w:t>Level Generation</w:t>
+      </w:r>
+    </w:p>
+    <w:p>
+      <w:pPr>
+        <w:rPr>
+          <w:lang w:eastAsia="zh-CN"/>
+        </w:rPr>
+      </w:pPr>
+      <w:r>
+        <w:rPr>
+          <w:lang w:eastAsia="zh-CN"/>
+        </w:rPr>
+        <w:t>For my level generation, I decided to have a text file for input. This text file would be read when the level needed to be generated and would consist of several letters and symbols. I then converted these letters and symbols to represent parts of the world such as the enemies, player and walls.</w:t>
+      </w:r>
+      <w:r>
+        <w:rPr>
+          <w:lang w:eastAsia="zh-CN"/>
+        </w:rPr>
+        <w:t xml:space="preserve"> This </w:t>
+      </w:r>
+      <w:r>
+        <w:rPr>
+          <w:lang w:eastAsia="zh-CN"/>
+        </w:rPr>
+        <w:lastRenderedPageBreak/>
+        <w:t>was done using a</w:t>
+      </w:r>
+      <w:r>
+        <w:rPr>
+          <w:lang w:eastAsia="zh-CN"/>
+        </w:rPr>
+        <w:t>n</w:t>
+      </w:r>
+      <w:r>
+        <w:rPr>
+          <w:lang w:eastAsia="zh-CN"/>
+        </w:rPr>
+        <w:t xml:space="preserve"> </w:t>
+      </w:r>
+      <w:r>
+        <w:rPr>
+          <w:lang w:eastAsia="zh-CN"/>
+        </w:rPr>
+        <w:t>‘</w:t>
+      </w:r>
+      <w:proofErr w:type="spellStart"/>
+      <w:r>
+        <w:rPr>
+          <w:lang w:eastAsia="zh-CN"/>
+        </w:rPr>
+        <w:t>ifstream</w:t>
+      </w:r>
+      <w:proofErr w:type="spellEnd"/>
+      <w:r>
+        <w:rPr>
+          <w:lang w:eastAsia="zh-CN"/>
+        </w:rPr>
+        <w:t>’</w:t>
+      </w:r>
+      <w:r>
+        <w:rPr>
+          <w:lang w:eastAsia="zh-CN"/>
+        </w:rPr>
+        <w:t xml:space="preserve"> and a vector of strings to store the input into. I then iterated through the vector to determine where everything should go. </w:t>
+      </w:r>
     </w:p>
     <w:p>
       <w:pPr>
         <w:pStyle w:val="Heading2"/>
+        <w:rPr>
+          <w:rFonts w:eastAsia="Arial"/>
+          <w:lang w:eastAsia="zh-CN"/>
+        </w:rPr>
       </w:pPr>
       <w:r>
-        <w:t>Level Generation</w:t>
+        <w:rPr>
+          <w:rFonts w:eastAsia="Arial"/>
+          <w:lang w:eastAsia="zh-CN"/>
+        </w:rPr>
+        <w:t>Dissolve Shader</w:t>
       </w:r>
     </w:p>
     <w:p>
@@ -1227,148 +2195,75 @@
         <w:rPr>
           <w:lang w:eastAsia="zh-CN"/>
         </w:rPr>
-        <w:t>For my level generation, I decided to have a text file for input. This text file would be read when the level needed to be generated and would consist of several letters and symbols. I then converted these letters and symbols to represent parts of the world such as the enemies, player and walls.</w:t>
+        <w:t xml:space="preserve">I wanted to incorporate a bit more into my shaders than just having lighting. As I had created a dissolve shader in Unity, I thought I would give it a go in DirectX. I used the HLSL function </w:t>
       </w:r>
       <w:r>
         <w:rPr>
           <w:lang w:eastAsia="zh-CN"/>
         </w:rPr>
-        <w:t xml:space="preserve"> This was done using a</w:t>
-      </w:r>
+        <w:t>‘</w:t>
+      </w:r>
+      <w:proofErr w:type="gramStart"/>
       <w:r>
         <w:rPr>
           <w:lang w:eastAsia="zh-CN"/>
         </w:rPr>
-        <w:t>n</w:t>
-      </w:r>
+        <w:t>clip(</w:t>
+      </w:r>
+      <w:proofErr w:type="gramEnd"/>
       <w:r>
         <w:rPr>
           <w:lang w:eastAsia="zh-CN"/>
         </w:rPr>
-        <w:t xml:space="preserve"> </w:t>
+        <w:t>)</w:t>
       </w:r>
       <w:r>
         <w:rPr>
           <w:lang w:eastAsia="zh-CN"/>
         </w:rPr>
-        <w:t>‘</w:t>
-      </w:r>
-      <w:proofErr w:type="spellStart"/>
+        <w:t>’</w:t>
+      </w:r>
       <w:r>
         <w:rPr>
           <w:lang w:eastAsia="zh-CN"/>
         </w:rPr>
-        <w:t>ifstream</w:t>
-      </w:r>
-      <w:proofErr w:type="spellEnd"/>
+        <w:t xml:space="preserve"> to </w:t>
+      </w:r>
       <w:r>
         <w:rPr>
           <w:lang w:eastAsia="zh-CN"/>
         </w:rPr>
-        <w:t>’</w:t>
+        <w:t>discard pixels</w:t>
       </w:r>
       <w:r>
         <w:rPr>
           <w:lang w:eastAsia="zh-CN"/>
         </w:rPr>
-        <w:t xml:space="preserve"> and a vector of strings to store the input into. I then iterated through the vector to determine where everything should go. </w:t>
+        <w:t xml:space="preserve"> from being rendered if a threshold was met. I also went a step further and added an emissive edge to the dissolve. This allowed me to create an effect like the one </w:t>
+      </w:r>
+      <w:r>
+        <w:rPr>
+          <w:lang w:eastAsia="zh-CN"/>
+        </w:rPr>
+        <w:t>Federico (2018)</w:t>
+      </w:r>
+      <w:r>
+        <w:rPr>
+          <w:lang w:eastAsia="zh-CN"/>
+        </w:rPr>
+        <w:t xml:space="preserve"> did in his tutorial.</w:t>
+      </w:r>
+      <w:r>
+        <w:rPr>
+          <w:lang w:eastAsia="zh-CN"/>
+        </w:rPr>
+        <w:t xml:space="preserve"> This dissolve shader was used within my model class for models of type dissolve</w:t>
       </w:r>
     </w:p>
     <w:p>
       <w:pPr>
         <w:pStyle w:val="Heading2"/>
         <w:rPr>
-          <w:rFonts w:eastAsia="Arial"/>
-          <w:lang w:eastAsia="zh-CN"/>
-        </w:rPr>
-      </w:pPr>
-      <w:r>
-        <w:rPr>
-          <w:rFonts w:eastAsia="Arial"/>
-          <w:lang w:eastAsia="zh-CN"/>
-        </w:rPr>
-        <w:t>Dissolve Shader</w:t>
-      </w:r>
-    </w:p>
-    <w:p>
-      <w:pPr>
-        <w:rPr>
-          <w:lang w:eastAsia="zh-CN"/>
-        </w:rPr>
-      </w:pPr>
-      <w:r>
-        <w:rPr>
-          <w:lang w:eastAsia="zh-CN"/>
-        </w:rPr>
-        <w:t xml:space="preserve">I wanted to incorporate a bit more into my shaders than just having lighting. As I had created a dissolve shader in Unity, I thought I would give it a go in DirectX. I used the HLSL function </w:t>
-      </w:r>
-      <w:r>
-        <w:rPr>
-          <w:lang w:eastAsia="zh-CN"/>
-        </w:rPr>
-        <w:t>‘</w:t>
-      </w:r>
-      <w:proofErr w:type="gramStart"/>
-      <w:r>
-        <w:rPr>
-          <w:lang w:eastAsia="zh-CN"/>
-        </w:rPr>
-        <w:t>clip(</w:t>
-      </w:r>
-      <w:proofErr w:type="gramEnd"/>
-      <w:r>
-        <w:rPr>
-          <w:lang w:eastAsia="zh-CN"/>
-        </w:rPr>
-        <w:t>)</w:t>
-      </w:r>
-      <w:r>
-        <w:rPr>
-          <w:lang w:eastAsia="zh-CN"/>
-        </w:rPr>
-        <w:t>’</w:t>
-      </w:r>
-      <w:r>
-        <w:rPr>
-          <w:lang w:eastAsia="zh-CN"/>
-        </w:rPr>
-        <w:t xml:space="preserve"> to </w:t>
-      </w:r>
-      <w:r>
-        <w:rPr>
-          <w:lang w:eastAsia="zh-CN"/>
-        </w:rPr>
-        <w:t>discard pixels</w:t>
-      </w:r>
-      <w:r>
-        <w:rPr>
-          <w:lang w:eastAsia="zh-CN"/>
-        </w:rPr>
-        <w:t xml:space="preserve"> from being rendered if a threshold was met. I also went a step further and added an emissive edge to the dissolve. This allowed me to create an effect like the one </w:t>
-      </w:r>
-      <w:r>
-        <w:rPr>
-          <w:lang w:eastAsia="zh-CN"/>
-        </w:rPr>
-        <w:t>Federico (2018)</w:t>
-      </w:r>
-      <w:r>
-        <w:rPr>
-          <w:lang w:eastAsia="zh-CN"/>
-        </w:rPr>
-        <w:t xml:space="preserve"> did in his tutorial.</w:t>
-      </w:r>
-      <w:r>
-        <w:rPr>
-          <w:lang w:eastAsia="zh-CN"/>
-        </w:rPr>
-        <w:t xml:space="preserve"> This dissolve shader was used within my model class for models of type dissolve</w:t>
-      </w:r>
-    </w:p>
-    <w:p>
-      <w:pPr>
-        <w:pStyle w:val="Heading2"/>
-        <w:rPr>
           <w:lang w:eastAsia="zh-CN"/>
         </w:rPr>
       </w:pPr>
@@ -1418,7 +2313,6 @@
           <w:rFonts w:eastAsia="Arial"/>
           <w:lang w:eastAsia="zh-CN"/>
         </w:rPr>
-        <w:lastRenderedPageBreak/>
         <w:t>Testing</w:t>
       </w:r>
     </w:p>
@@ -2027,6 +2921,7 @@
               <w:rPr>
                 <w:lang w:eastAsia="zh-CN"/>
               </w:rPr>
+              <w:lastRenderedPageBreak/>
               <w:t>5</w:t>
             </w:r>
           </w:p>
@@ -2429,14 +3324,7 @@
               <w:rPr>
                 <w:lang w:eastAsia="zh-CN"/>
               </w:rPr>
-              <w:t xml:space="preserve">Gets the location of the object and renders the model, if they have one. Also does the same </w:t>
-            </w:r>
-            <w:r>
-              <w:rPr>
-                <w:lang w:eastAsia="zh-CN"/>
-              </w:rPr>
-              <w:lastRenderedPageBreak/>
-              <w:t>for the child nodes</w:t>
+              <w:t>Gets the location of the object and renders the model, if they have one. Also does the same for the child nodes</w:t>
             </w:r>
           </w:p>
         </w:tc>
@@ -3098,6 +3986,7 @@
               <w:rPr>
                 <w:lang w:eastAsia="zh-CN"/>
               </w:rPr>
+              <w:lastRenderedPageBreak/>
               <w:t>1</w:t>
             </w:r>
             <w:r>
@@ -3940,7 +4829,6 @@
               <w:rPr>
                 <w:lang w:eastAsia="zh-CN"/>
               </w:rPr>
-              <w:lastRenderedPageBreak/>
               <w:t>20</w:t>
             </w:r>
           </w:p>
@@ -4506,6 +5394,7 @@
               <w:rPr>
                 <w:lang w:eastAsia="zh-CN"/>
               </w:rPr>
+              <w:lastRenderedPageBreak/>
               <w:t>2</w:t>
             </w:r>
             <w:r>
@@ -5473,7 +6362,6 @@
           <w:rFonts w:eastAsia="Arial"/>
           <w:lang w:eastAsia="zh-CN"/>
         </w:rPr>
-        <w:lastRenderedPageBreak/>
         <w:t>References</w:t>
       </w:r>
     </w:p>
@@ -5742,6 +6630,7 @@
       </w:pPr>
       <w:bookmarkStart w:id="6" w:name="_Toc528865032"/>
       <w:r>
+        <w:lastRenderedPageBreak/>
         <w:t>Game Brief</w:t>
       </w:r>
       <w:bookmarkEnd w:id="6"/>
@@ -5785,11 +6674,7 @@
         <w:keepNext/>
       </w:pPr>
       <w:r>
-        <w:t xml:space="preserve">We had some influences when thinking of the design for the game. The first influence we had was Portal. Portal is a great example of a puzzle game as it gives players a sense of accomplishment when </w:t>
-      </w:r>
-      <w:r>
-        <w:lastRenderedPageBreak/>
-        <w:t>they create a room. We will not be using the same mechanics as portal but it’s a great inspiration for our level design.</w:t>
+        <w:t>We had some influences when thinking of the design for the game. The first influence we had was Portal. Portal is a great example of a puzzle game as it gives players a sense of accomplishment when they create a room. We will not be using the same mechanics as portal but it’s a great inspiration for our level design.</w:t>
       </w:r>
     </w:p>
     <w:p>
@@ -5974,6 +6859,7 @@
           <w:noProof/>
           <w:lang w:eastAsia="en-GB"/>
         </w:rPr>
+        <w:lastRenderedPageBreak/>
         <w:drawing>
           <wp:inline distT="0" distB="0" distL="0" distR="0" wp14:anchorId="52EBB023" wp14:editId="1FF50BA6">
             <wp:extent cx="5724525" cy="3219450"/>
@@ -6143,7 +7029,6 @@
           <w:rFonts w:eastAsia="Arial"/>
           <w:lang w:eastAsia="zh-CN"/>
         </w:rPr>
-        <w:lastRenderedPageBreak/>
         <w:t>Bibliography - Appendix B</w:t>
       </w:r>
     </w:p>

</xml_diff>